<commit_message>
C9: SASS full aplicado, primera entrega final  proyecto
</commit_message>
<xml_diff>
--- a/hoja de cambios.docx
+++ b/hoja de cambios.docx
@@ -1,16 +1,10 @@
 
 <file path=word/document.xml><?xml version="1.0" encoding="utf-8"?>
-<w:document xmlns:mc="http://schemas.openxmlformats.org/markup-compatibility/2006" xmlns:o="urn:schemas-microsoft-com:office:office" xmlns:r="http://schemas.openxmlformats.org/officeDocument/2006/relationships" xmlns:m="http://schemas.openxmlformats.org/officeDocument/2006/math" xmlns:v="urn:schemas-microsoft-com:vml" xmlns:wp="http://schemas.openxmlformats.org/drawingml/2006/wordprocessingDrawing" xmlns:w10="urn:schemas-microsoft-com:office:word" xmlns:w="http://schemas.openxmlformats.org/wordprocessingml/2006/main" xmlns:wne="http://schemas.microsoft.com/office/word/2006/wordml" xmlns:sl="http://schemas.openxmlformats.org/schemaLibrary/2006/main" xmlns:a="http://schemas.openxmlformats.org/drawingml/2006/main" xmlns:pic="http://schemas.openxmlformats.org/drawingml/2006/picture" xmlns:c="http://schemas.openxmlformats.org/drawingml/2006/chart" xmlns:lc="http://schemas.openxmlformats.org/drawingml/2006/lockedCanvas" xmlns:dgm="http://schemas.openxmlformats.org/drawingml/2006/diagram" xmlns:wps="http://schemas.microsoft.com/office/word/2010/wordprocessingShape" xmlns:wpg="http://schemas.microsoft.com/office/word/2010/wordprocessingGroup" xmlns:w14="http://schemas.microsoft.com/office/word/2010/wordml" xmlns:w15="http://schemas.microsoft.com/office/word/2012/wordml">
+<w:document xmlns:wpc="http://schemas.microsoft.com/office/word/2010/wordprocessingCanvas" xmlns:cx="http://schemas.microsoft.com/office/drawing/2014/chartex" xmlns:cx1="http://schemas.microsoft.com/office/drawing/2015/9/8/chartex" xmlns:cx2="http://schemas.microsoft.com/office/drawing/2015/10/21/chartex" xmlns:cx3="http://schemas.microsoft.com/office/drawing/2016/5/9/chartex" xmlns:cx4="http://schemas.microsoft.com/office/drawing/2016/5/10/chartex" xmlns:cx5="http://schemas.microsoft.com/office/drawing/2016/5/11/chartex" xmlns:cx6="http://schemas.microsoft.com/office/drawing/2016/5/12/chartex" xmlns:cx7="http://schemas.microsoft.com/office/drawing/2016/5/13/chartex" xmlns:cx8="http://schemas.microsoft.com/office/drawing/2016/5/14/chartex" xmlns:mc="http://schemas.openxmlformats.org/markup-compatibility/2006" xmlns:aink="http://schemas.microsoft.com/office/drawing/2016/ink" xmlns:am3d="http://schemas.microsoft.com/office/drawing/2017/model3d" xmlns:o="urn:schemas-microsoft-com:office:office" xmlns:oel="http://schemas.microsoft.com/office/2019/extlst" xmlns:r="http://schemas.openxmlformats.org/officeDocument/2006/relationships" xmlns:m="http://schemas.openxmlformats.org/officeDocument/2006/math" xmlns:v="urn:schemas-microsoft-com:vml" xmlns:wp14="http://schemas.microsoft.com/office/word/2010/wordprocessingDrawing" xmlns:wp="http://schemas.openxmlformats.org/drawingml/2006/wordprocessingDrawing" xmlns:w10="urn:schemas-microsoft-com:office:word" xmlns:w="http://schemas.openxmlformats.org/wordprocessingml/2006/main" xmlns:w14="http://schemas.microsoft.com/office/word/2010/wordml" xmlns:w15="http://schemas.microsoft.com/office/word/2012/wordml" xmlns:w16cex="http://schemas.microsoft.com/office/word/2018/wordml/cex" xmlns:w16cid="http://schemas.microsoft.com/office/word/2016/wordml/cid" xmlns:w16="http://schemas.microsoft.com/office/word/2018/wordml" xmlns:w16sdtdh="http://schemas.microsoft.com/office/word/2020/wordml/sdtdatahash" xmlns:w16se="http://schemas.microsoft.com/office/word/2015/wordml/symex" xmlns:wpg="http://schemas.microsoft.com/office/word/2010/wordprocessingGroup" xmlns:wpi="http://schemas.microsoft.com/office/word/2010/wordprocessingInk" xmlns:wne="http://schemas.microsoft.com/office/word/2006/wordml" xmlns:wps="http://schemas.microsoft.com/office/word/2010/wordprocessingShape" mc:Ignorable="w14 w15 w16se w16cid w16 w16cex w16sdtdh wp14">
   <w:body>
     <w:p>
-      <w:pPr>
-        <w:rPr/>
-      </w:pPr>
-      <w:r>
-        <w:rPr>
-          <w:rtl w:val="0"/>
-        </w:rPr>
-        <w:t xml:space="preserve">En el archivo index.html sumé el SEO con las siguientes características:</w:t>
+      <w:r>
+        <w:t>En el archivo index.html sumé el SEO con las siguientes características:</w:t>
       </w:r>
     </w:p>
     <w:p>
@@ -19,32 +13,40 @@
           <w:ilvl w:val="0"/>
           <w:numId w:val="1"/>
         </w:numPr>
-        <w:ind w:left="720" w:hanging="360"/>
       </w:pPr>
       <w:r>
         <w:rPr>
-          <w:b w:val="1"/>
-          <w:rtl w:val="0"/>
+          <w:b/>
         </w:rPr>
-        <w:t xml:space="preserve">Descripción</w:t>
-      </w:r>
-      <w:r>
-        <w:rPr>
-          <w:rtl w:val="0"/>
-        </w:rPr>
-        <w:t xml:space="preserve">: mediante la etiqueta meta name description, </w:t>
-      </w:r>
-      <w:r>
-        <w:rPr>
-          <w:rtl w:val="0"/>
-        </w:rPr>
-        <w:t xml:space="preserve">agregué</w:t>
-      </w:r>
-      <w:r>
-        <w:rPr>
-          <w:rtl w:val="0"/>
-        </w:rPr>
-        <w:t xml:space="preserve"> el siguiente párrafo que explica en pocas palabras el contenido de mi sitio: “Aplicacion para diagnostico y mantenimiento de máquinas Tetra Pak"</w:t>
+        <w:t>Descripción</w:t>
+      </w:r>
+      <w:r>
+        <w:t xml:space="preserve">: mediante la etiqueta meta </w:t>
+      </w:r>
+      <w:proofErr w:type="spellStart"/>
+      <w:r>
+        <w:t>name</w:t>
+      </w:r>
+      <w:proofErr w:type="spellEnd"/>
+      <w:r>
+        <w:t xml:space="preserve"> </w:t>
+      </w:r>
+      <w:proofErr w:type="spellStart"/>
+      <w:r>
+        <w:t>description</w:t>
+      </w:r>
+      <w:proofErr w:type="spellEnd"/>
+      <w:r>
+        <w:t>, agregué</w:t>
+      </w:r>
+      <w:r>
+        <w:t xml:space="preserve"> el siguiente párrafo que explica en pocas palabras el contenido de mi sitio: “aplicación</w:t>
+      </w:r>
+      <w:r>
+        <w:t xml:space="preserve"> para diagnóstico</w:t>
+      </w:r>
+      <w:r>
+        <w:t xml:space="preserve"> y mantenimiento de máquinas Tetra Pak"</w:t>
       </w:r>
     </w:p>
     <w:p>
@@ -53,41 +55,64 @@
           <w:ilvl w:val="0"/>
           <w:numId w:val="1"/>
         </w:numPr>
-        <w:ind w:left="720" w:hanging="360"/>
       </w:pPr>
       <w:r>
         <w:rPr>
-          <w:b w:val="1"/>
-          <w:rtl w:val="0"/>
+          <w:b/>
         </w:rPr>
-        <w:t xml:space="preserve">Palabras clave</w:t>
-      </w:r>
-      <w:r>
-        <w:rPr>
-          <w:rtl w:val="0"/>
-        </w:rPr>
-        <w:t xml:space="preserve">: mediante la etiqueta meta name keywords, agregué las palabras clave que acompañarán a todas las páginas de mi sitio: "tetra pak, maquinas, plc, rockwell"</w:t>
+        <w:t>Palabras clave</w:t>
+      </w:r>
+      <w:r>
+        <w:t xml:space="preserve">: mediante la etiqueta meta </w:t>
+      </w:r>
+      <w:proofErr w:type="spellStart"/>
+      <w:r>
+        <w:t>name</w:t>
+      </w:r>
+      <w:proofErr w:type="spellEnd"/>
+      <w:r>
+        <w:t xml:space="preserve"> </w:t>
+      </w:r>
+      <w:proofErr w:type="spellStart"/>
+      <w:r>
+        <w:t>keywords</w:t>
+      </w:r>
+      <w:proofErr w:type="spellEnd"/>
+      <w:r>
+        <w:t>, agregué las palabras clave que acompañarán a todas la</w:t>
+      </w:r>
+      <w:r>
+        <w:t xml:space="preserve">s páginas de mi sitio: "tetra </w:t>
+      </w:r>
+      <w:proofErr w:type="spellStart"/>
+      <w:r>
+        <w:t>pak</w:t>
+      </w:r>
+      <w:proofErr w:type="spellEnd"/>
+      <w:r>
+        <w:t xml:space="preserve">, maquinas, </w:t>
+      </w:r>
+      <w:proofErr w:type="spellStart"/>
+      <w:r>
+        <w:t>plc</w:t>
+      </w:r>
+      <w:proofErr w:type="spellEnd"/>
+      <w:r>
+        <w:t xml:space="preserve">, </w:t>
+      </w:r>
+      <w:proofErr w:type="spellStart"/>
+      <w:r>
+        <w:t>rockwell</w:t>
+      </w:r>
+      <w:proofErr w:type="spellEnd"/>
+      <w:r>
+        <w:t>"</w:t>
       </w:r>
     </w:p>
+    <w:p/>
     <w:p>
-      <w:pPr>
-        <w:rPr/>
-      </w:pPr>
-      <w:r>
-        <w:rPr>
-          <w:rtl w:val="0"/>
-        </w:rPr>
-      </w:r>
-    </w:p>
-    <w:p>
-      <w:pPr>
-        <w:rPr/>
-      </w:pPr>
-      <w:r>
-        <w:rPr>
-          <w:rtl w:val="0"/>
-        </w:rPr>
-        <w:t xml:space="preserve">Otras modificaciones al proyecto:</w:t>
+      <w:r>
+        <w:t>Otras modificaciones al proyecto:</w:t>
       </w:r>
     </w:p>
     <w:p>
@@ -96,16 +121,12 @@
           <w:ilvl w:val="0"/>
           <w:numId w:val="1"/>
         </w:numPr>
-        <w:ind w:left="720" w:hanging="360"/>
-        <w:rPr>
-          <w:u w:val="none"/>
-        </w:rPr>
-      </w:pPr>
-      <w:r>
-        <w:rPr>
-          <w:rtl w:val="0"/>
-        </w:rPr>
-        <w:t xml:space="preserve">Agregué el main.css corrigiendo parcialmente la distribución de las hojas de estilos del proyecto.</w:t>
+      </w:pPr>
+      <w:r>
+        <w:t xml:space="preserve">Agregué el main.css corrigiendo </w:t>
+      </w:r>
+      <w:r>
+        <w:t>la distribución de las hojas de estilos del proyecto.</w:t>
       </w:r>
     </w:p>
     <w:p>
@@ -114,16 +135,31 @@
           <w:ilvl w:val="0"/>
           <w:numId w:val="1"/>
         </w:numPr>
-        <w:ind w:left="720" w:hanging="360"/>
-        <w:rPr>
-          <w:u w:val="none"/>
-        </w:rPr>
-      </w:pPr>
-      <w:r>
-        <w:rPr>
-          <w:rtl w:val="0"/>
-        </w:rPr>
-        <w:t xml:space="preserve">se aplicó @extend layout</w:t>
+      </w:pPr>
+      <w:r>
+        <w:t xml:space="preserve">se </w:t>
+      </w:r>
+      <w:r>
+        <w:t>cambió</w:t>
+      </w:r>
+      <w:r>
+        <w:t xml:space="preserve"> de </w:t>
+      </w:r>
+      <w:proofErr w:type="spellStart"/>
+      <w:r>
+        <w:t>mixin</w:t>
+      </w:r>
+      <w:proofErr w:type="spellEnd"/>
+      <w:r>
+        <w:t xml:space="preserve"> a </w:t>
+      </w:r>
+      <w:proofErr w:type="spellStart"/>
+      <w:r>
+        <w:t>extend</w:t>
+      </w:r>
+      <w:proofErr w:type="spellEnd"/>
+      <w:r>
+        <w:t xml:space="preserve"> “centrado”</w:t>
       </w:r>
     </w:p>
     <w:p>
@@ -132,40 +168,279 @@
           <w:ilvl w:val="0"/>
           <w:numId w:val="1"/>
         </w:numPr>
-        <w:ind w:left="720" w:hanging="360"/>
-        <w:rPr>
-          <w:u w:val="none"/>
-        </w:rPr>
-      </w:pPr>
-      <w:r>
-        <w:rPr>
-          <w:rtl w:val="0"/>
-        </w:rPr>
-        <w:t xml:space="preserve">se cambio de mixin a extend “centrado”</w:t>
+      </w:pPr>
+      <w:r>
+        <w:t xml:space="preserve">se aplicó @extend </w:t>
+      </w:r>
+      <w:proofErr w:type="spellStart"/>
+      <w:r>
+        <w:t>layout</w:t>
+      </w:r>
+      <w:proofErr w:type="spellEnd"/>
+      <w:r>
+        <w:t xml:space="preserve"> centrado y</w:t>
+      </w:r>
+      <w:r>
+        <w:t xml:space="preserve"> </w:t>
+      </w:r>
+      <w:proofErr w:type="spellStart"/>
+      <w:r>
+        <w:t>bg</w:t>
+      </w:r>
+      <w:proofErr w:type="spellEnd"/>
+      <w:r>
+        <w:t>—centrado</w:t>
       </w:r>
     </w:p>
-    <w:p>
-      <w:pPr>
-        <w:rPr/>
-      </w:pPr>
-      <w:r>
-        <w:rPr>
-          <w:rtl w:val="0"/>
-        </w:rPr>
-      </w:r>
-    </w:p>
+    <w:p/>
     <w:sectPr>
-      <w:pgSz w:h="16834" w:w="11909" w:orient="portrait"/>
-      <w:pgMar w:bottom="1440" w:top="1440" w:left="1440" w:right="1440" w:header="720" w:footer="720"/>
+      <w:headerReference w:type="even" r:id="rId7"/>
+      <w:headerReference w:type="default" r:id="rId8"/>
+      <w:footerReference w:type="even" r:id="rId9"/>
+      <w:footerReference w:type="default" r:id="rId10"/>
+      <w:headerReference w:type="first" r:id="rId11"/>
+      <w:footerReference w:type="first" r:id="rId12"/>
+      <w:pgSz w:w="11909" w:h="16834"/>
+      <w:pgMar w:top="1440" w:right="1440" w:bottom="1440" w:left="1440" w:header="720" w:footer="720" w:gutter="0"/>
       <w:pgNumType w:start="1"/>
+      <w:cols w:space="720"/>
     </w:sectPr>
   </w:body>
 </w:document>
 </file>
 
+<file path=word/endnotes.xml><?xml version="1.0" encoding="utf-8"?>
+<w:endnotes xmlns:wpc="http://schemas.microsoft.com/office/word/2010/wordprocessingCanvas" xmlns:cx="http://schemas.microsoft.com/office/drawing/2014/chartex" xmlns:cx1="http://schemas.microsoft.com/office/drawing/2015/9/8/chartex" xmlns:cx2="http://schemas.microsoft.com/office/drawing/2015/10/21/chartex" xmlns:cx3="http://schemas.microsoft.com/office/drawing/2016/5/9/chartex" xmlns:cx4="http://schemas.microsoft.com/office/drawing/2016/5/10/chartex" xmlns:cx5="http://schemas.microsoft.com/office/drawing/2016/5/11/chartex" xmlns:cx6="http://schemas.microsoft.com/office/drawing/2016/5/12/chartex" xmlns:cx7="http://schemas.microsoft.com/office/drawing/2016/5/13/chartex" xmlns:cx8="http://schemas.microsoft.com/office/drawing/2016/5/14/chartex" xmlns:mc="http://schemas.openxmlformats.org/markup-compatibility/2006" xmlns:aink="http://schemas.microsoft.com/office/drawing/2016/ink" xmlns:am3d="http://schemas.microsoft.com/office/drawing/2017/model3d" xmlns:o="urn:schemas-microsoft-com:office:office" xmlns:oel="http://schemas.microsoft.com/office/2019/extlst" xmlns:r="http://schemas.openxmlformats.org/officeDocument/2006/relationships" xmlns:m="http://schemas.openxmlformats.org/officeDocument/2006/math" xmlns:v="urn:schemas-microsoft-com:vml" xmlns:wp14="http://schemas.microsoft.com/office/word/2010/wordprocessingDrawing" xmlns:wp="http://schemas.openxmlformats.org/drawingml/2006/wordprocessingDrawing" xmlns:w10="urn:schemas-microsoft-com:office:word" xmlns:w="http://schemas.openxmlformats.org/wordprocessingml/2006/main" xmlns:w14="http://schemas.microsoft.com/office/word/2010/wordml" xmlns:w15="http://schemas.microsoft.com/office/word/2012/wordml" xmlns:w16cex="http://schemas.microsoft.com/office/word/2018/wordml/cex" xmlns:w16cid="http://schemas.microsoft.com/office/word/2016/wordml/cid" xmlns:w16="http://schemas.microsoft.com/office/word/2018/wordml" xmlns:w16sdtdh="http://schemas.microsoft.com/office/word/2020/wordml/sdtdatahash" xmlns:w16se="http://schemas.microsoft.com/office/word/2015/wordml/symex" xmlns:wpg="http://schemas.microsoft.com/office/word/2010/wordprocessingGroup" xmlns:wpi="http://schemas.microsoft.com/office/word/2010/wordprocessingInk" xmlns:wne="http://schemas.microsoft.com/office/word/2006/wordml" xmlns:wps="http://schemas.microsoft.com/office/word/2010/wordprocessingShape" mc:Ignorable="w14 w15 w16se w16cid w16 w16cex w16sdtdh wp14">
+  <w:endnote w:type="separator" w:id="-1">
+    <w:p>
+      <w:pPr>
+        <w:spacing w:line="240" w:lineRule="auto"/>
+      </w:pPr>
+      <w:r>
+        <w:separator/>
+      </w:r>
+    </w:p>
+  </w:endnote>
+  <w:endnote w:type="continuationSeparator" w:id="0">
+    <w:p>
+      <w:pPr>
+        <w:spacing w:line="240" w:lineRule="auto"/>
+      </w:pPr>
+      <w:r>
+        <w:continuationSeparator/>
+      </w:r>
+    </w:p>
+  </w:endnote>
+</w:endnotes>
+</file>
+
+<file path=word/footer1.xml><?xml version="1.0" encoding="utf-8"?>
+<w:ftr xmlns:wpc="http://schemas.microsoft.com/office/word/2010/wordprocessingCanvas" xmlns:cx="http://schemas.microsoft.com/office/drawing/2014/chartex" xmlns:cx1="http://schemas.microsoft.com/office/drawing/2015/9/8/chartex" xmlns:cx2="http://schemas.microsoft.com/office/drawing/2015/10/21/chartex" xmlns:cx3="http://schemas.microsoft.com/office/drawing/2016/5/9/chartex" xmlns:cx4="http://schemas.microsoft.com/office/drawing/2016/5/10/chartex" xmlns:cx5="http://schemas.microsoft.com/office/drawing/2016/5/11/chartex" xmlns:cx6="http://schemas.microsoft.com/office/drawing/2016/5/12/chartex" xmlns:cx7="http://schemas.microsoft.com/office/drawing/2016/5/13/chartex" xmlns:cx8="http://schemas.microsoft.com/office/drawing/2016/5/14/chartex" xmlns:mc="http://schemas.openxmlformats.org/markup-compatibility/2006" xmlns:aink="http://schemas.microsoft.com/office/drawing/2016/ink" xmlns:am3d="http://schemas.microsoft.com/office/drawing/2017/model3d" xmlns:o="urn:schemas-microsoft-com:office:office" xmlns:oel="http://schemas.microsoft.com/office/2019/extlst" xmlns:r="http://schemas.openxmlformats.org/officeDocument/2006/relationships" xmlns:m="http://schemas.openxmlformats.org/officeDocument/2006/math" xmlns:v="urn:schemas-microsoft-com:vml" xmlns:wp14="http://schemas.microsoft.com/office/word/2010/wordprocessingDrawing" xmlns:wp="http://schemas.openxmlformats.org/drawingml/2006/wordprocessingDrawing" xmlns:w10="urn:schemas-microsoft-com:office:word" xmlns:w="http://schemas.openxmlformats.org/wordprocessingml/2006/main" xmlns:w14="http://schemas.microsoft.com/office/word/2010/wordml" xmlns:w15="http://schemas.microsoft.com/office/word/2012/wordml" xmlns:w16cex="http://schemas.microsoft.com/office/word/2018/wordml/cex" xmlns:w16cid="http://schemas.microsoft.com/office/word/2016/wordml/cid" xmlns:w16="http://schemas.microsoft.com/office/word/2018/wordml" xmlns:w16sdtdh="http://schemas.microsoft.com/office/word/2020/wordml/sdtdatahash" xmlns:w16se="http://schemas.microsoft.com/office/word/2015/wordml/symex" xmlns:wpg="http://schemas.microsoft.com/office/word/2010/wordprocessingGroup" xmlns:wpi="http://schemas.microsoft.com/office/word/2010/wordprocessingInk" xmlns:wne="http://schemas.microsoft.com/office/word/2006/wordml" xmlns:wps="http://schemas.microsoft.com/office/word/2010/wordprocessingShape" mc:Ignorable="w14 w15 w16se w16cid w16 w16cex w16sdtdh wp14">
+  <w:p>
+    <w:pPr>
+      <w:pStyle w:val="Footer"/>
+    </w:pPr>
+  </w:p>
+</w:ftr>
+</file>
+
+<file path=word/footer2.xml><?xml version="1.0" encoding="utf-8"?>
+<w:ftr xmlns:wpc="http://schemas.microsoft.com/office/word/2010/wordprocessingCanvas" xmlns:cx="http://schemas.microsoft.com/office/drawing/2014/chartex" xmlns:cx1="http://schemas.microsoft.com/office/drawing/2015/9/8/chartex" xmlns:cx2="http://schemas.microsoft.com/office/drawing/2015/10/21/chartex" xmlns:cx3="http://schemas.microsoft.com/office/drawing/2016/5/9/chartex" xmlns:cx4="http://schemas.microsoft.com/office/drawing/2016/5/10/chartex" xmlns:cx5="http://schemas.microsoft.com/office/drawing/2016/5/11/chartex" xmlns:cx6="http://schemas.microsoft.com/office/drawing/2016/5/12/chartex" xmlns:cx7="http://schemas.microsoft.com/office/drawing/2016/5/13/chartex" xmlns:cx8="http://schemas.microsoft.com/office/drawing/2016/5/14/chartex" xmlns:mc="http://schemas.openxmlformats.org/markup-compatibility/2006" xmlns:aink="http://schemas.microsoft.com/office/drawing/2016/ink" xmlns:am3d="http://schemas.microsoft.com/office/drawing/2017/model3d" xmlns:o="urn:schemas-microsoft-com:office:office" xmlns:oel="http://schemas.microsoft.com/office/2019/extlst" xmlns:r="http://schemas.openxmlformats.org/officeDocument/2006/relationships" xmlns:m="http://schemas.openxmlformats.org/officeDocument/2006/math" xmlns:v="urn:schemas-microsoft-com:vml" xmlns:wp14="http://schemas.microsoft.com/office/word/2010/wordprocessingDrawing" xmlns:wp="http://schemas.openxmlformats.org/drawingml/2006/wordprocessingDrawing" xmlns:w10="urn:schemas-microsoft-com:office:word" xmlns:w="http://schemas.openxmlformats.org/wordprocessingml/2006/main" xmlns:w14="http://schemas.microsoft.com/office/word/2010/wordml" xmlns:w15="http://schemas.microsoft.com/office/word/2012/wordml" xmlns:w16cex="http://schemas.microsoft.com/office/word/2018/wordml/cex" xmlns:w16cid="http://schemas.microsoft.com/office/word/2016/wordml/cid" xmlns:w16="http://schemas.microsoft.com/office/word/2018/wordml" xmlns:w16sdtdh="http://schemas.microsoft.com/office/word/2020/wordml/sdtdatahash" xmlns:w16se="http://schemas.microsoft.com/office/word/2015/wordml/symex" xmlns:wpg="http://schemas.microsoft.com/office/word/2010/wordprocessingGroup" xmlns:wpi="http://schemas.microsoft.com/office/word/2010/wordprocessingInk" xmlns:wne="http://schemas.microsoft.com/office/word/2006/wordml" xmlns:wps="http://schemas.microsoft.com/office/word/2010/wordprocessingShape" mc:Ignorable="w14 w15 w16se w16cid w16 w16cex w16sdtdh wp14">
+  <w:p>
+    <w:pPr>
+      <w:pStyle w:val="Footer"/>
+    </w:pPr>
+    <w:r>
+      <w:rPr>
+        <w:noProof/>
+      </w:rPr>
+      <mc:AlternateContent>
+        <mc:Choice Requires="wps">
+          <w:drawing>
+            <wp:anchor distT="0" distB="0" distL="114300" distR="114300" simplePos="0" relativeHeight="251659264" behindDoc="0" locked="0" layoutInCell="0" allowOverlap="1" wp14:anchorId="27758327" wp14:editId="64781AEB">
+              <wp:simplePos x="0" y="0"/>
+              <wp:positionH relativeFrom="page">
+                <wp:posOffset>0</wp:posOffset>
+              </wp:positionH>
+              <wp:positionV relativeFrom="page">
+                <wp:posOffset>10225405</wp:posOffset>
+              </wp:positionV>
+              <wp:extent cx="7562215" cy="273050"/>
+              <wp:effectExtent l="0" t="0" r="0" b="12700"/>
+              <wp:wrapNone/>
+              <wp:docPr id="1" name="MSIPCM3bad42da89473160a5cd022f" descr="{&quot;HashCode&quot;:41697274,&quot;Height&quot;:841.0,&quot;Width&quot;:595.0,&quot;Placement&quot;:&quot;Footer&quot;,&quot;Index&quot;:&quot;Primary&quot;,&quot;Section&quot;:1,&quot;Top&quot;:0.0,&quot;Left&quot;:0.0}"/>
+              <wp:cNvGraphicFramePr/>
+              <a:graphic xmlns:a="http://schemas.openxmlformats.org/drawingml/2006/main">
+                <a:graphicData uri="http://schemas.microsoft.com/office/word/2010/wordprocessingShape">
+                  <wps:wsp>
+                    <wps:cNvSpPr txBox="1"/>
+                    <wps:spPr>
+                      <a:xfrm>
+                        <a:off x="0" y="0"/>
+                        <a:ext cx="7562215" cy="273050"/>
+                      </a:xfrm>
+                      <a:prstGeom prst="rect">
+                        <a:avLst/>
+                      </a:prstGeom>
+                      <a:noFill/>
+                      <a:ln w="6350">
+                        <a:noFill/>
+                      </a:ln>
+                      <a:extLst>
+                        <a:ext uri="{91240B29-F687-4F45-9708-019B960494DF}">
+                          <a14:hiddenLine xmlns:a14="http://schemas.microsoft.com/office/drawing/2010/main" w="6350">
+                            <a:solidFill>
+                              <a:prstClr val="black"/>
+                            </a:solidFill>
+                          </a14:hiddenLine>
+                        </a:ext>
+                      </a:extLst>
+                    </wps:spPr>
+                    <wps:txbx>
+                      <w:txbxContent>
+                        <w:p>
+                          <w:pPr>
+                            <w:jc w:val="right"/>
+                            <w:rPr>
+                              <w:rFonts w:ascii="Calibri" w:hAnsi="Calibri" w:cs="Calibri"/>
+                              <w:color w:val="737373"/>
+                              <w:sz w:val="16"/>
+                            </w:rPr>
+                          </w:pPr>
+                          <w:r>
+                            <w:rPr>
+                              <w:rFonts w:ascii="Calibri" w:hAnsi="Calibri" w:cs="Calibri"/>
+                              <w:color w:val="737373"/>
+                              <w:sz w:val="16"/>
+                            </w:rPr>
+                            <w:t>General</w:t>
+                          </w:r>
+                        </w:p>
+                      </w:txbxContent>
+                    </wps:txbx>
+                    <wps:bodyPr rot="0" spcFirstLastPara="0" vertOverflow="overflow" horzOverflow="overflow" vert="horz" wrap="square" lIns="91440" tIns="0" rIns="254000" bIns="0" numCol="1" spcCol="0" rtlCol="0" fromWordArt="0" anchor="b" anchorCtr="0" forceAA="0" compatLnSpc="1">
+                      <a:prstTxWarp prst="textNoShape">
+                        <a:avLst/>
+                      </a:prstTxWarp>
+                      <a:noAutofit/>
+                    </wps:bodyPr>
+                  </wps:wsp>
+                </a:graphicData>
+              </a:graphic>
+            </wp:anchor>
+          </w:drawing>
+        </mc:Choice>
+        <mc:Fallback>
+          <w:pict>
+            <v:shapetype w14:anchorId="27758327" id="_x0000_t202" coordsize="21600,21600" o:spt="202" path="m,l,21600r21600,l21600,xe">
+              <v:stroke joinstyle="miter"/>
+              <v:path gradientshapeok="t" o:connecttype="rect"/>
+            </v:shapetype>
+            <v:shape id="MSIPCM3bad42da89473160a5cd022f" o:spid="_x0000_s1026" type="#_x0000_t202" alt="{&quot;HashCode&quot;:41697274,&quot;Height&quot;:841.0,&quot;Width&quot;:595.0,&quot;Placement&quot;:&quot;Footer&quot;,&quot;Index&quot;:&quot;Primary&quot;,&quot;Section&quot;:1,&quot;Top&quot;:0.0,&quot;Left&quot;:0.0}" style="position:absolute;margin-left:0;margin-top:805.15pt;width:595.45pt;height:21.5pt;z-index:251659264;visibility:visible;mso-wrap-style:square;mso-wrap-distance-left:9pt;mso-wrap-distance-top:0;mso-wrap-distance-right:9pt;mso-wrap-distance-bottom:0;mso-position-horizontal:absolute;mso-position-horizontal-relative:page;mso-position-vertical:absolute;mso-position-vertical-relative:page;v-text-anchor:bottom" o:gfxdata="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" o:allowincell="f" filled="f" stroked="f" strokeweight=".5pt">
+              <v:fill o:detectmouseclick="t"/>
+              <v:textbox inset=",0,20pt,0">
+                <w:txbxContent>
+                  <w:p>
+                    <w:pPr>
+                      <w:jc w:val="right"/>
+                      <w:rPr>
+                        <w:rFonts w:ascii="Calibri" w:hAnsi="Calibri" w:cs="Calibri"/>
+                        <w:color w:val="737373"/>
+                        <w:sz w:val="16"/>
+                      </w:rPr>
+                    </w:pPr>
+                    <w:r>
+                      <w:rPr>
+                        <w:rFonts w:ascii="Calibri" w:hAnsi="Calibri" w:cs="Calibri"/>
+                        <w:color w:val="737373"/>
+                        <w:sz w:val="16"/>
+                      </w:rPr>
+                      <w:t>General</w:t>
+                    </w:r>
+                  </w:p>
+                </w:txbxContent>
+              </v:textbox>
+              <w10:wrap anchorx="page" anchory="page"/>
+            </v:shape>
+          </w:pict>
+        </mc:Fallback>
+      </mc:AlternateContent>
+    </w:r>
+  </w:p>
+</w:ftr>
+</file>
+
+<file path=word/footer3.xml><?xml version="1.0" encoding="utf-8"?>
+<w:ftr xmlns:wpc="http://schemas.microsoft.com/office/word/2010/wordprocessingCanvas" xmlns:cx="http://schemas.microsoft.com/office/drawing/2014/chartex" xmlns:cx1="http://schemas.microsoft.com/office/drawing/2015/9/8/chartex" xmlns:cx2="http://schemas.microsoft.com/office/drawing/2015/10/21/chartex" xmlns:cx3="http://schemas.microsoft.com/office/drawing/2016/5/9/chartex" xmlns:cx4="http://schemas.microsoft.com/office/drawing/2016/5/10/chartex" xmlns:cx5="http://schemas.microsoft.com/office/drawing/2016/5/11/chartex" xmlns:cx6="http://schemas.microsoft.com/office/drawing/2016/5/12/chartex" xmlns:cx7="http://schemas.microsoft.com/office/drawing/2016/5/13/chartex" xmlns:cx8="http://schemas.microsoft.com/office/drawing/2016/5/14/chartex" xmlns:mc="http://schemas.openxmlformats.org/markup-compatibility/2006" xmlns:aink="http://schemas.microsoft.com/office/drawing/2016/ink" xmlns:am3d="http://schemas.microsoft.com/office/drawing/2017/model3d" xmlns:o="urn:schemas-microsoft-com:office:office" xmlns:oel="http://schemas.microsoft.com/office/2019/extlst" xmlns:r="http://schemas.openxmlformats.org/officeDocument/2006/relationships" xmlns:m="http://schemas.openxmlformats.org/officeDocument/2006/math" xmlns:v="urn:schemas-microsoft-com:vml" xmlns:wp14="http://schemas.microsoft.com/office/word/2010/wordprocessingDrawing" xmlns:wp="http://schemas.openxmlformats.org/drawingml/2006/wordprocessingDrawing" xmlns:w10="urn:schemas-microsoft-com:office:word" xmlns:w="http://schemas.openxmlformats.org/wordprocessingml/2006/main" xmlns:w14="http://schemas.microsoft.com/office/word/2010/wordml" xmlns:w15="http://schemas.microsoft.com/office/word/2012/wordml" xmlns:w16cex="http://schemas.microsoft.com/office/word/2018/wordml/cex" xmlns:w16cid="http://schemas.microsoft.com/office/word/2016/wordml/cid" xmlns:w16="http://schemas.microsoft.com/office/word/2018/wordml" xmlns:w16sdtdh="http://schemas.microsoft.com/office/word/2020/wordml/sdtdatahash" xmlns:w16se="http://schemas.microsoft.com/office/word/2015/wordml/symex" xmlns:wpg="http://schemas.microsoft.com/office/word/2010/wordprocessingGroup" xmlns:wpi="http://schemas.microsoft.com/office/word/2010/wordprocessingInk" xmlns:wne="http://schemas.microsoft.com/office/word/2006/wordml" xmlns:wps="http://schemas.microsoft.com/office/word/2010/wordprocessingShape" mc:Ignorable="w14 w15 w16se w16cid w16 w16cex w16sdtdh wp14">
+  <w:p>
+    <w:pPr>
+      <w:pStyle w:val="Footer"/>
+    </w:pPr>
+  </w:p>
+</w:ftr>
+</file>
+
+<file path=word/footnotes.xml><?xml version="1.0" encoding="utf-8"?>
+<w:footnotes xmlns:wpc="http://schemas.microsoft.com/office/word/2010/wordprocessingCanvas" xmlns:cx="http://schemas.microsoft.com/office/drawing/2014/chartex" xmlns:cx1="http://schemas.microsoft.com/office/drawing/2015/9/8/chartex" xmlns:cx2="http://schemas.microsoft.com/office/drawing/2015/10/21/chartex" xmlns:cx3="http://schemas.microsoft.com/office/drawing/2016/5/9/chartex" xmlns:cx4="http://schemas.microsoft.com/office/drawing/2016/5/10/chartex" xmlns:cx5="http://schemas.microsoft.com/office/drawing/2016/5/11/chartex" xmlns:cx6="http://schemas.microsoft.com/office/drawing/2016/5/12/chartex" xmlns:cx7="http://schemas.microsoft.com/office/drawing/2016/5/13/chartex" xmlns:cx8="http://schemas.microsoft.com/office/drawing/2016/5/14/chartex" xmlns:mc="http://schemas.openxmlformats.org/markup-compatibility/2006" xmlns:aink="http://schemas.microsoft.com/office/drawing/2016/ink" xmlns:am3d="http://schemas.microsoft.com/office/drawing/2017/model3d" xmlns:o="urn:schemas-microsoft-com:office:office" xmlns:oel="http://schemas.microsoft.com/office/2019/extlst" xmlns:r="http://schemas.openxmlformats.org/officeDocument/2006/relationships" xmlns:m="http://schemas.openxmlformats.org/officeDocument/2006/math" xmlns:v="urn:schemas-microsoft-com:vml" xmlns:wp14="http://schemas.microsoft.com/office/word/2010/wordprocessingDrawing" xmlns:wp="http://schemas.openxmlformats.org/drawingml/2006/wordprocessingDrawing" xmlns:w10="urn:schemas-microsoft-com:office:word" xmlns:w="http://schemas.openxmlformats.org/wordprocessingml/2006/main" xmlns:w14="http://schemas.microsoft.com/office/word/2010/wordml" xmlns:w15="http://schemas.microsoft.com/office/word/2012/wordml" xmlns:w16cex="http://schemas.microsoft.com/office/word/2018/wordml/cex" xmlns:w16cid="http://schemas.microsoft.com/office/word/2016/wordml/cid" xmlns:w16="http://schemas.microsoft.com/office/word/2018/wordml" xmlns:w16sdtdh="http://schemas.microsoft.com/office/word/2020/wordml/sdtdatahash" xmlns:w16se="http://schemas.microsoft.com/office/word/2015/wordml/symex" xmlns:wpg="http://schemas.microsoft.com/office/word/2010/wordprocessingGroup" xmlns:wpi="http://schemas.microsoft.com/office/word/2010/wordprocessingInk" xmlns:wne="http://schemas.microsoft.com/office/word/2006/wordml" xmlns:wps="http://schemas.microsoft.com/office/word/2010/wordprocessingShape" mc:Ignorable="w14 w15 w16se w16cid w16 w16cex w16sdtdh wp14">
+  <w:footnote w:type="separator" w:id="-1">
+    <w:p>
+      <w:pPr>
+        <w:spacing w:line="240" w:lineRule="auto"/>
+      </w:pPr>
+      <w:r>
+        <w:separator/>
+      </w:r>
+    </w:p>
+  </w:footnote>
+  <w:footnote w:type="continuationSeparator" w:id="0">
+    <w:p>
+      <w:pPr>
+        <w:spacing w:line="240" w:lineRule="auto"/>
+      </w:pPr>
+      <w:r>
+        <w:continuationSeparator/>
+      </w:r>
+    </w:p>
+  </w:footnote>
+</w:footnotes>
+</file>
+
+<file path=word/header1.xml><?xml version="1.0" encoding="utf-8"?>
+<w:hdr xmlns:wpc="http://schemas.microsoft.com/office/word/2010/wordprocessingCanvas" xmlns:cx="http://schemas.microsoft.com/office/drawing/2014/chartex" xmlns:cx1="http://schemas.microsoft.com/office/drawing/2015/9/8/chartex" xmlns:cx2="http://schemas.microsoft.com/office/drawing/2015/10/21/chartex" xmlns:cx3="http://schemas.microsoft.com/office/drawing/2016/5/9/chartex" xmlns:cx4="http://schemas.microsoft.com/office/drawing/2016/5/10/chartex" xmlns:cx5="http://schemas.microsoft.com/office/drawing/2016/5/11/chartex" xmlns:cx6="http://schemas.microsoft.com/office/drawing/2016/5/12/chartex" xmlns:cx7="http://schemas.microsoft.com/office/drawing/2016/5/13/chartex" xmlns:cx8="http://schemas.microsoft.com/office/drawing/2016/5/14/chartex" xmlns:mc="http://schemas.openxmlformats.org/markup-compatibility/2006" xmlns:aink="http://schemas.microsoft.com/office/drawing/2016/ink" xmlns:am3d="http://schemas.microsoft.com/office/drawing/2017/model3d" xmlns:o="urn:schemas-microsoft-com:office:office" xmlns:oel="http://schemas.microsoft.com/office/2019/extlst" xmlns:r="http://schemas.openxmlformats.org/officeDocument/2006/relationships" xmlns:m="http://schemas.openxmlformats.org/officeDocument/2006/math" xmlns:v="urn:schemas-microsoft-com:vml" xmlns:wp14="http://schemas.microsoft.com/office/word/2010/wordprocessingDrawing" xmlns:wp="http://schemas.openxmlformats.org/drawingml/2006/wordprocessingDrawing" xmlns:w10="urn:schemas-microsoft-com:office:word" xmlns:w="http://schemas.openxmlformats.org/wordprocessingml/2006/main" xmlns:w14="http://schemas.microsoft.com/office/word/2010/wordml" xmlns:w15="http://schemas.microsoft.com/office/word/2012/wordml" xmlns:w16cex="http://schemas.microsoft.com/office/word/2018/wordml/cex" xmlns:w16cid="http://schemas.microsoft.com/office/word/2016/wordml/cid" xmlns:w16="http://schemas.microsoft.com/office/word/2018/wordml" xmlns:w16sdtdh="http://schemas.microsoft.com/office/word/2020/wordml/sdtdatahash" xmlns:w16se="http://schemas.microsoft.com/office/word/2015/wordml/symex" xmlns:wpg="http://schemas.microsoft.com/office/word/2010/wordprocessingGroup" xmlns:wpi="http://schemas.microsoft.com/office/word/2010/wordprocessingInk" xmlns:wne="http://schemas.microsoft.com/office/word/2006/wordml" xmlns:wps="http://schemas.microsoft.com/office/word/2010/wordprocessingShape" mc:Ignorable="w14 w15 w16se w16cid w16 w16cex w16sdtdh wp14">
+  <w:p>
+    <w:pPr>
+      <w:pStyle w:val="Header"/>
+    </w:pPr>
+  </w:p>
+</w:hdr>
+</file>
+
+<file path=word/header2.xml><?xml version="1.0" encoding="utf-8"?>
+<w:hdr xmlns:wpc="http://schemas.microsoft.com/office/word/2010/wordprocessingCanvas" xmlns:cx="http://schemas.microsoft.com/office/drawing/2014/chartex" xmlns:cx1="http://schemas.microsoft.com/office/drawing/2015/9/8/chartex" xmlns:cx2="http://schemas.microsoft.com/office/drawing/2015/10/21/chartex" xmlns:cx3="http://schemas.microsoft.com/office/drawing/2016/5/9/chartex" xmlns:cx4="http://schemas.microsoft.com/office/drawing/2016/5/10/chartex" xmlns:cx5="http://schemas.microsoft.com/office/drawing/2016/5/11/chartex" xmlns:cx6="http://schemas.microsoft.com/office/drawing/2016/5/12/chartex" xmlns:cx7="http://schemas.microsoft.com/office/drawing/2016/5/13/chartex" xmlns:cx8="http://schemas.microsoft.com/office/drawing/2016/5/14/chartex" xmlns:mc="http://schemas.openxmlformats.org/markup-compatibility/2006" xmlns:aink="http://schemas.microsoft.com/office/drawing/2016/ink" xmlns:am3d="http://schemas.microsoft.com/office/drawing/2017/model3d" xmlns:o="urn:schemas-microsoft-com:office:office" xmlns:oel="http://schemas.microsoft.com/office/2019/extlst" xmlns:r="http://schemas.openxmlformats.org/officeDocument/2006/relationships" xmlns:m="http://schemas.openxmlformats.org/officeDocument/2006/math" xmlns:v="urn:schemas-microsoft-com:vml" xmlns:wp14="http://schemas.microsoft.com/office/word/2010/wordprocessingDrawing" xmlns:wp="http://schemas.openxmlformats.org/drawingml/2006/wordprocessingDrawing" xmlns:w10="urn:schemas-microsoft-com:office:word" xmlns:w="http://schemas.openxmlformats.org/wordprocessingml/2006/main" xmlns:w14="http://schemas.microsoft.com/office/word/2010/wordml" xmlns:w15="http://schemas.microsoft.com/office/word/2012/wordml" xmlns:w16cex="http://schemas.microsoft.com/office/word/2018/wordml/cex" xmlns:w16cid="http://schemas.microsoft.com/office/word/2016/wordml/cid" xmlns:w16="http://schemas.microsoft.com/office/word/2018/wordml" xmlns:w16sdtdh="http://schemas.microsoft.com/office/word/2020/wordml/sdtdatahash" xmlns:w16se="http://schemas.microsoft.com/office/word/2015/wordml/symex" xmlns:wpg="http://schemas.microsoft.com/office/word/2010/wordprocessingGroup" xmlns:wpi="http://schemas.microsoft.com/office/word/2010/wordprocessingInk" xmlns:wne="http://schemas.microsoft.com/office/word/2006/wordml" xmlns:wps="http://schemas.microsoft.com/office/word/2010/wordprocessingShape" mc:Ignorable="w14 w15 w16se w16cid w16 w16cex w16sdtdh wp14">
+  <w:p>
+    <w:pPr>
+      <w:pStyle w:val="Header"/>
+    </w:pPr>
+  </w:p>
+</w:hdr>
+</file>
+
+<file path=word/header3.xml><?xml version="1.0" encoding="utf-8"?>
+<w:hdr xmlns:wpc="http://schemas.microsoft.com/office/word/2010/wordprocessingCanvas" xmlns:cx="http://schemas.microsoft.com/office/drawing/2014/chartex" xmlns:cx1="http://schemas.microsoft.com/office/drawing/2015/9/8/chartex" xmlns:cx2="http://schemas.microsoft.com/office/drawing/2015/10/21/chartex" xmlns:cx3="http://schemas.microsoft.com/office/drawing/2016/5/9/chartex" xmlns:cx4="http://schemas.microsoft.com/office/drawing/2016/5/10/chartex" xmlns:cx5="http://schemas.microsoft.com/office/drawing/2016/5/11/chartex" xmlns:cx6="http://schemas.microsoft.com/office/drawing/2016/5/12/chartex" xmlns:cx7="http://schemas.microsoft.com/office/drawing/2016/5/13/chartex" xmlns:cx8="http://schemas.microsoft.com/office/drawing/2016/5/14/chartex" xmlns:mc="http://schemas.openxmlformats.org/markup-compatibility/2006" xmlns:aink="http://schemas.microsoft.com/office/drawing/2016/ink" xmlns:am3d="http://schemas.microsoft.com/office/drawing/2017/model3d" xmlns:o="urn:schemas-microsoft-com:office:office" xmlns:oel="http://schemas.microsoft.com/office/2019/extlst" xmlns:r="http://schemas.openxmlformats.org/officeDocument/2006/relationships" xmlns:m="http://schemas.openxmlformats.org/officeDocument/2006/math" xmlns:v="urn:schemas-microsoft-com:vml" xmlns:wp14="http://schemas.microsoft.com/office/word/2010/wordprocessingDrawing" xmlns:wp="http://schemas.openxmlformats.org/drawingml/2006/wordprocessingDrawing" xmlns:w10="urn:schemas-microsoft-com:office:word" xmlns:w="http://schemas.openxmlformats.org/wordprocessingml/2006/main" xmlns:w14="http://schemas.microsoft.com/office/word/2010/wordml" xmlns:w15="http://schemas.microsoft.com/office/word/2012/wordml" xmlns:w16cex="http://schemas.microsoft.com/office/word/2018/wordml/cex" xmlns:w16cid="http://schemas.microsoft.com/office/word/2016/wordml/cid" xmlns:w16="http://schemas.microsoft.com/office/word/2018/wordml" xmlns:w16sdtdh="http://schemas.microsoft.com/office/word/2020/wordml/sdtdatahash" xmlns:w16se="http://schemas.microsoft.com/office/word/2015/wordml/symex" xmlns:wpg="http://schemas.microsoft.com/office/word/2010/wordprocessingGroup" xmlns:wpi="http://schemas.microsoft.com/office/word/2010/wordprocessingInk" xmlns:wne="http://schemas.microsoft.com/office/word/2006/wordml" xmlns:wps="http://schemas.microsoft.com/office/word/2010/wordprocessingShape" mc:Ignorable="w14 w15 w16se w16cid w16 w16cex w16sdtdh wp14">
+  <w:p>
+    <w:pPr>
+      <w:pStyle w:val="Header"/>
+    </w:pPr>
+  </w:p>
+</w:hdr>
+</file>
+
 <file path=word/numbering.xml><?xml version="1.0" encoding="utf-8"?>
-<w:numbering xmlns:mc="http://schemas.openxmlformats.org/markup-compatibility/2006" xmlns:o="urn:schemas-microsoft-com:office:office" xmlns:r="http://schemas.openxmlformats.org/officeDocument/2006/relationships" xmlns:m="http://schemas.openxmlformats.org/officeDocument/2006/math" xmlns:v="urn:schemas-microsoft-com:vml" xmlns:wp="http://schemas.openxmlformats.org/drawingml/2006/wordprocessingDrawing" xmlns:w10="urn:schemas-microsoft-com:office:word" xmlns:w="http://schemas.openxmlformats.org/wordprocessingml/2006/main" xmlns:wne="http://schemas.microsoft.com/office/word/2006/wordml" xmlns:sl="http://schemas.openxmlformats.org/schemaLibrary/2006/main" xmlns:a="http://schemas.openxmlformats.org/drawingml/2006/main" xmlns:pic="http://schemas.openxmlformats.org/drawingml/2006/picture" xmlns:c="http://schemas.openxmlformats.org/drawingml/2006/chart" xmlns:lc="http://schemas.openxmlformats.org/drawingml/2006/lockedCanvas" xmlns:dgm="http://schemas.openxmlformats.org/drawingml/2006/diagram" xmlns:wps="http://schemas.microsoft.com/office/word/2010/wordprocessingShape" xmlns:wpg="http://schemas.microsoft.com/office/word/2010/wordprocessingGroup" xmlns:w14="http://schemas.microsoft.com/office/word/2010/wordml" xmlns:w15="http://schemas.microsoft.com/office/word/2012/wordml">
-  <w:abstractNum w:abstractNumId="1">
+<w:numbering xmlns:wpc="http://schemas.microsoft.com/office/word/2010/wordprocessingCanvas" xmlns:cx="http://schemas.microsoft.com/office/drawing/2014/chartex" xmlns:cx1="http://schemas.microsoft.com/office/drawing/2015/9/8/chartex" xmlns:cx2="http://schemas.microsoft.com/office/drawing/2015/10/21/chartex" xmlns:cx3="http://schemas.microsoft.com/office/drawing/2016/5/9/chartex" xmlns:cx4="http://schemas.microsoft.com/office/drawing/2016/5/10/chartex" xmlns:cx5="http://schemas.microsoft.com/office/drawing/2016/5/11/chartex" xmlns:cx6="http://schemas.microsoft.com/office/drawing/2016/5/12/chartex" xmlns:cx7="http://schemas.microsoft.com/office/drawing/2016/5/13/chartex" xmlns:cx8="http://schemas.microsoft.com/office/drawing/2016/5/14/chartex" xmlns:mc="http://schemas.openxmlformats.org/markup-compatibility/2006" xmlns:aink="http://schemas.microsoft.com/office/drawing/2016/ink" xmlns:am3d="http://schemas.microsoft.com/office/drawing/2017/model3d" xmlns:o="urn:schemas-microsoft-com:office:office" xmlns:oel="http://schemas.microsoft.com/office/2019/extlst" xmlns:r="http://schemas.openxmlformats.org/officeDocument/2006/relationships" xmlns:m="http://schemas.openxmlformats.org/officeDocument/2006/math" xmlns:v="urn:schemas-microsoft-com:vml" xmlns:wp14="http://schemas.microsoft.com/office/word/2010/wordprocessingDrawing" xmlns:wp="http://schemas.openxmlformats.org/drawingml/2006/wordprocessingDrawing" xmlns:w10="urn:schemas-microsoft-com:office:word" xmlns:w="http://schemas.openxmlformats.org/wordprocessingml/2006/main" xmlns:w14="http://schemas.microsoft.com/office/word/2010/wordml" xmlns:w15="http://schemas.microsoft.com/office/word/2012/wordml" xmlns:w16cex="http://schemas.microsoft.com/office/word/2018/wordml/cex" xmlns:w16cid="http://schemas.microsoft.com/office/word/2016/wordml/cid" xmlns:w16="http://schemas.microsoft.com/office/word/2018/wordml" xmlns:w16sdtdh="http://schemas.microsoft.com/office/word/2020/wordml/sdtdatahash" xmlns:w16se="http://schemas.microsoft.com/office/word/2015/wordml/symex" xmlns:wpg="http://schemas.microsoft.com/office/word/2010/wordprocessingGroup" xmlns:wpi="http://schemas.microsoft.com/office/word/2010/wordprocessingInk" xmlns:wne="http://schemas.microsoft.com/office/word/2006/wordml" xmlns:wps="http://schemas.microsoft.com/office/word/2010/wordprocessingShape" mc:Ignorable="w14 w15 w16se w16cid w16 w16cex w16sdtdh wp14">
+  <w:abstractNum w:abstractNumId="0" w15:restartNumberingAfterBreak="0">
+    <w:nsid w:val="58061A68"/>
+    <w:multiLevelType w:val="multilevel"/>
+    <w:tmpl w:val="851E571A"/>
     <w:lvl w:ilvl="0">
       <w:start w:val="1"/>
       <w:numFmt w:val="bullet"/>
@@ -275,21 +550,21 @@
       </w:rPr>
     </w:lvl>
   </w:abstractNum>
-  <w:num w:numId="1">
-    <w:abstractNumId w:val="1"/>
+  <w:num w:numId="1" w16cid:durableId="1938751491">
+    <w:abstractNumId w:val="0"/>
   </w:num>
 </w:numbering>
 </file>
 
 <file path=word/styles.xml><?xml version="1.0" encoding="utf-8"?>
-<w:styles xmlns:mc="http://schemas.openxmlformats.org/markup-compatibility/2006" xmlns:o="urn:schemas-microsoft-com:office:office" xmlns:r="http://schemas.openxmlformats.org/officeDocument/2006/relationships" xmlns:m="http://schemas.openxmlformats.org/officeDocument/2006/math" xmlns:v="urn:schemas-microsoft-com:vml" xmlns:wp="http://schemas.openxmlformats.org/drawingml/2006/wordprocessingDrawing" xmlns:w10="urn:schemas-microsoft-com:office:word" xmlns:w="http://schemas.openxmlformats.org/wordprocessingml/2006/main" xmlns:wne="http://schemas.microsoft.com/office/word/2006/wordml" xmlns:sl="http://schemas.openxmlformats.org/schemaLibrary/2006/main" xmlns:a="http://schemas.openxmlformats.org/drawingml/2006/main" xmlns:pic="http://schemas.openxmlformats.org/drawingml/2006/picture" xmlns:c="http://schemas.openxmlformats.org/drawingml/2006/chart" xmlns:lc="http://schemas.openxmlformats.org/drawingml/2006/lockedCanvas" xmlns:dgm="http://schemas.openxmlformats.org/drawingml/2006/diagram" xmlns:wps="http://schemas.microsoft.com/office/word/2010/wordprocessingShape" xmlns:wpg="http://schemas.microsoft.com/office/word/2010/wordprocessingGroup" xmlns:w14="http://schemas.microsoft.com/office/word/2010/wordml" xmlns:w15="http://schemas.microsoft.com/office/word/2012/wordml">
+<w:styles xmlns:mc="http://schemas.openxmlformats.org/markup-compatibility/2006" xmlns:r="http://schemas.openxmlformats.org/officeDocument/2006/relationships" xmlns:w="http://schemas.openxmlformats.org/wordprocessingml/2006/main" xmlns:w14="http://schemas.microsoft.com/office/word/2010/wordml" xmlns:w15="http://schemas.microsoft.com/office/word/2012/wordml" xmlns:w16cex="http://schemas.microsoft.com/office/word/2018/wordml/cex" xmlns:w16cid="http://schemas.microsoft.com/office/word/2016/wordml/cid" xmlns:w16="http://schemas.microsoft.com/office/word/2018/wordml" xmlns:w16sdtdh="http://schemas.microsoft.com/office/word/2020/wordml/sdtdatahash" xmlns:w16se="http://schemas.microsoft.com/office/word/2015/wordml/symex" mc:Ignorable="w14 w15 w16se w16cid w16 w16cex w16sdtdh">
   <w:docDefaults>
     <w:rPrDefault>
       <w:rPr>
-        <w:rFonts w:ascii="Arial" w:cs="Arial" w:eastAsia="Arial" w:hAnsi="Arial"/>
+        <w:rFonts w:ascii="Arial" w:eastAsia="Arial" w:hAnsi="Arial" w:cs="Arial"/>
         <w:sz w:val="22"/>
         <w:szCs w:val="22"/>
-        <w:lang w:val="es"/>
+        <w:lang w:val="es" w:eastAsia="es-AR" w:bidi="ar-SA"/>
       </w:rPr>
     </w:rPrDefault>
     <w:pPrDefault>
@@ -298,21 +573,399 @@
       </w:pPr>
     </w:pPrDefault>
   </w:docDefaults>
-  <w:style w:type="paragraph" w:styleId="Normal" w:default="1">
-    <w:name w:val="normal"/>
-  </w:style>
-  <w:style w:type="table" w:styleId="TableNormal" w:default="1">
-    <w:name w:val="Table Normal"/>
+  <w:latentStyles w:defLockedState="0" w:defUIPriority="99" w:defSemiHidden="0" w:defUnhideWhenUsed="0" w:defQFormat="0" w:count="376">
+    <w:lsdException w:name="Normal" w:uiPriority="0" w:qFormat="1"/>
+    <w:lsdException w:name="heading 1" w:uiPriority="9" w:qFormat="1"/>
+    <w:lsdException w:name="heading 2" w:semiHidden="1" w:uiPriority="9" w:unhideWhenUsed="1" w:qFormat="1"/>
+    <w:lsdException w:name="heading 3" w:semiHidden="1" w:uiPriority="9" w:unhideWhenUsed="1" w:qFormat="1"/>
+    <w:lsdException w:name="heading 4" w:semiHidden="1" w:uiPriority="9" w:unhideWhenUsed="1" w:qFormat="1"/>
+    <w:lsdException w:name="heading 5" w:semiHidden="1" w:uiPriority="9" w:unhideWhenUsed="1" w:qFormat="1"/>
+    <w:lsdException w:name="heading 6" w:semiHidden="1" w:uiPriority="9" w:unhideWhenUsed="1" w:qFormat="1"/>
+    <w:lsdException w:name="heading 7" w:semiHidden="1" w:uiPriority="9" w:unhideWhenUsed="1" w:qFormat="1"/>
+    <w:lsdException w:name="heading 8" w:semiHidden="1" w:uiPriority="9" w:unhideWhenUsed="1" w:qFormat="1"/>
+    <w:lsdException w:name="heading 9" w:semiHidden="1" w:uiPriority="9" w:unhideWhenUsed="1" w:qFormat="1"/>
+    <w:lsdException w:name="index 1" w:semiHidden="1" w:unhideWhenUsed="1"/>
+    <w:lsdException w:name="index 2" w:semiHidden="1" w:unhideWhenUsed="1"/>
+    <w:lsdException w:name="index 3" w:semiHidden="1" w:unhideWhenUsed="1"/>
+    <w:lsdException w:name="index 4" w:semiHidden="1" w:unhideWhenUsed="1"/>
+    <w:lsdException w:name="index 5" w:semiHidden="1" w:unhideWhenUsed="1"/>
+    <w:lsdException w:name="index 6" w:semiHidden="1" w:unhideWhenUsed="1"/>
+    <w:lsdException w:name="index 7" w:semiHidden="1" w:unhideWhenUsed="1"/>
+    <w:lsdException w:name="index 8" w:semiHidden="1" w:unhideWhenUsed="1"/>
+    <w:lsdException w:name="index 9" w:semiHidden="1" w:unhideWhenUsed="1"/>
+    <w:lsdException w:name="toc 1" w:semiHidden="1" w:uiPriority="39" w:unhideWhenUsed="1"/>
+    <w:lsdException w:name="toc 2" w:semiHidden="1" w:uiPriority="39" w:unhideWhenUsed="1"/>
+    <w:lsdException w:name="toc 3" w:semiHidden="1" w:uiPriority="39" w:unhideWhenUsed="1"/>
+    <w:lsdException w:name="toc 4" w:semiHidden="1" w:uiPriority="39" w:unhideWhenUsed="1"/>
+    <w:lsdException w:name="toc 5" w:semiHidden="1" w:uiPriority="39" w:unhideWhenUsed="1"/>
+    <w:lsdException w:name="toc 6" w:semiHidden="1" w:uiPriority="39" w:unhideWhenUsed="1"/>
+    <w:lsdException w:name="toc 7" w:semiHidden="1" w:uiPriority="39" w:unhideWhenUsed="1"/>
+    <w:lsdException w:name="toc 8" w:semiHidden="1" w:uiPriority="39" w:unhideWhenUsed="1"/>
+    <w:lsdException w:name="toc 9" w:semiHidden="1" w:uiPriority="39" w:unhideWhenUsed="1"/>
+    <w:lsdException w:name="Normal Indent" w:semiHidden="1" w:unhideWhenUsed="1"/>
+    <w:lsdException w:name="footnote text" w:semiHidden="1" w:unhideWhenUsed="1"/>
+    <w:lsdException w:name="annotation text" w:semiHidden="1" w:unhideWhenUsed="1"/>
+    <w:lsdException w:name="header" w:semiHidden="1" w:unhideWhenUsed="1"/>
+    <w:lsdException w:name="footer" w:semiHidden="1" w:unhideWhenUsed="1"/>
+    <w:lsdException w:name="index heading" w:semiHidden="1" w:unhideWhenUsed="1"/>
+    <w:lsdException w:name="caption" w:semiHidden="1" w:uiPriority="35" w:unhideWhenUsed="1" w:qFormat="1"/>
+    <w:lsdException w:name="table of figures" w:semiHidden="1" w:unhideWhenUsed="1"/>
+    <w:lsdException w:name="envelope address" w:semiHidden="1" w:unhideWhenUsed="1"/>
+    <w:lsdException w:name="envelope return" w:semiHidden="1" w:unhideWhenUsed="1"/>
+    <w:lsdException w:name="footnote reference" w:semiHidden="1" w:unhideWhenUsed="1"/>
+    <w:lsdException w:name="annotation reference" w:semiHidden="1" w:unhideWhenUsed="1"/>
+    <w:lsdException w:name="line number" w:semiHidden="1" w:unhideWhenUsed="1"/>
+    <w:lsdException w:name="page number" w:semiHidden="1" w:unhideWhenUsed="1"/>
+    <w:lsdException w:name="endnote reference" w:semiHidden="1" w:unhideWhenUsed="1"/>
+    <w:lsdException w:name="endnote text" w:semiHidden="1" w:unhideWhenUsed="1"/>
+    <w:lsdException w:name="table of authorities" w:semiHidden="1" w:unhideWhenUsed="1"/>
+    <w:lsdException w:name="macro" w:semiHidden="1" w:unhideWhenUsed="1"/>
+    <w:lsdException w:name="toa heading" w:semiHidden="1" w:unhideWhenUsed="1"/>
+    <w:lsdException w:name="List" w:semiHidden="1" w:unhideWhenUsed="1"/>
+    <w:lsdException w:name="List Bullet" w:semiHidden="1" w:unhideWhenUsed="1"/>
+    <w:lsdException w:name="List Number" w:semiHidden="1" w:unhideWhenUsed="1"/>
+    <w:lsdException w:name="List 2" w:semiHidden="1" w:unhideWhenUsed="1"/>
+    <w:lsdException w:name="List 3" w:semiHidden="1" w:unhideWhenUsed="1"/>
+    <w:lsdException w:name="List 4" w:semiHidden="1" w:unhideWhenUsed="1"/>
+    <w:lsdException w:name="List 5" w:semiHidden="1" w:unhideWhenUsed="1"/>
+    <w:lsdException w:name="List Bullet 2" w:semiHidden="1" w:unhideWhenUsed="1"/>
+    <w:lsdException w:name="List Bullet 3" w:semiHidden="1" w:unhideWhenUsed="1"/>
+    <w:lsdException w:name="List Bullet 4" w:semiHidden="1" w:unhideWhenUsed="1"/>
+    <w:lsdException w:name="List Bullet 5" w:semiHidden="1" w:unhideWhenUsed="1"/>
+    <w:lsdException w:name="List Number 2" w:semiHidden="1" w:unhideWhenUsed="1"/>
+    <w:lsdException w:name="List Number 3" w:semiHidden="1" w:unhideWhenUsed="1"/>
+    <w:lsdException w:name="List Number 4" w:semiHidden="1" w:unhideWhenUsed="1"/>
+    <w:lsdException w:name="List Number 5" w:semiHidden="1" w:unhideWhenUsed="1"/>
+    <w:lsdException w:name="Title" w:uiPriority="10" w:qFormat="1"/>
+    <w:lsdException w:name="Closing" w:semiHidden="1" w:unhideWhenUsed="1"/>
+    <w:lsdException w:name="Signature" w:semiHidden="1" w:unhideWhenUsed="1"/>
+    <w:lsdException w:name="Default Paragraph Font" w:semiHidden="1" w:uiPriority="1" w:unhideWhenUsed="1"/>
+    <w:lsdException w:name="Body Text" w:semiHidden="1" w:unhideWhenUsed="1"/>
+    <w:lsdException w:name="Body Text Indent" w:semiHidden="1" w:unhideWhenUsed="1"/>
+    <w:lsdException w:name="List Continue" w:semiHidden="1" w:unhideWhenUsed="1"/>
+    <w:lsdException w:name="List Continue 2" w:semiHidden="1" w:unhideWhenUsed="1"/>
+    <w:lsdException w:name="List Continue 3" w:semiHidden="1" w:unhideWhenUsed="1"/>
+    <w:lsdException w:name="List Continue 4" w:semiHidden="1" w:unhideWhenUsed="1"/>
+    <w:lsdException w:name="List Continue 5" w:semiHidden="1" w:unhideWhenUsed="1"/>
+    <w:lsdException w:name="Message Header" w:semiHidden="1" w:unhideWhenUsed="1"/>
+    <w:lsdException w:name="Subtitle" w:uiPriority="11" w:qFormat="1"/>
+    <w:lsdException w:name="Salutation" w:semiHidden="1" w:unhideWhenUsed="1"/>
+    <w:lsdException w:name="Date" w:semiHidden="1" w:unhideWhenUsed="1"/>
+    <w:lsdException w:name="Body Text First Indent" w:semiHidden="1" w:unhideWhenUsed="1"/>
+    <w:lsdException w:name="Body Text First Indent 2" w:semiHidden="1" w:unhideWhenUsed="1"/>
+    <w:lsdException w:name="Note Heading" w:semiHidden="1" w:unhideWhenUsed="1"/>
+    <w:lsdException w:name="Body Text 2" w:semiHidden="1" w:unhideWhenUsed="1"/>
+    <w:lsdException w:name="Body Text 3" w:semiHidden="1" w:unhideWhenUsed="1"/>
+    <w:lsdException w:name="Body Text Indent 2" w:semiHidden="1" w:unhideWhenUsed="1"/>
+    <w:lsdException w:name="Body Text Indent 3" w:semiHidden="1" w:unhideWhenUsed="1"/>
+    <w:lsdException w:name="Block Text" w:semiHidden="1" w:unhideWhenUsed="1"/>
+    <w:lsdException w:name="Hyperlink" w:semiHidden="1" w:unhideWhenUsed="1"/>
+    <w:lsdException w:name="FollowedHyperlink" w:semiHidden="1" w:unhideWhenUsed="1"/>
+    <w:lsdException w:name="Strong" w:uiPriority="22" w:qFormat="1"/>
+    <w:lsdException w:name="Emphasis" w:uiPriority="20" w:qFormat="1"/>
+    <w:lsdException w:name="Document Map" w:semiHidden="1" w:unhideWhenUsed="1"/>
+    <w:lsdException w:name="Plain Text" w:semiHidden="1" w:unhideWhenUsed="1"/>
+    <w:lsdException w:name="E-mail Signature" w:semiHidden="1" w:unhideWhenUsed="1"/>
+    <w:lsdException w:name="HTML Top of Form" w:semiHidden="1" w:unhideWhenUsed="1"/>
+    <w:lsdException w:name="HTML Bottom of Form" w:semiHidden="1" w:unhideWhenUsed="1"/>
+    <w:lsdException w:name="Normal (Web)" w:semiHidden="1" w:unhideWhenUsed="1"/>
+    <w:lsdException w:name="HTML Acronym" w:semiHidden="1" w:unhideWhenUsed="1"/>
+    <w:lsdException w:name="HTML Address" w:semiHidden="1" w:unhideWhenUsed="1"/>
+    <w:lsdException w:name="HTML Cite" w:semiHidden="1" w:unhideWhenUsed="1"/>
+    <w:lsdException w:name="HTML Code" w:semiHidden="1" w:unhideWhenUsed="1"/>
+    <w:lsdException w:name="HTML Definition" w:semiHidden="1" w:unhideWhenUsed="1"/>
+    <w:lsdException w:name="HTML Keyboard" w:semiHidden="1" w:unhideWhenUsed="1"/>
+    <w:lsdException w:name="HTML Preformatted" w:semiHidden="1" w:unhideWhenUsed="1"/>
+    <w:lsdException w:name="HTML Sample" w:semiHidden="1" w:unhideWhenUsed="1"/>
+    <w:lsdException w:name="HTML Typewriter" w:semiHidden="1" w:unhideWhenUsed="1"/>
+    <w:lsdException w:name="HTML Variable" w:semiHidden="1" w:unhideWhenUsed="1"/>
+    <w:lsdException w:name="Normal Table" w:semiHidden="1" w:unhideWhenUsed="1"/>
+    <w:lsdException w:name="annotation subject" w:semiHidden="1" w:unhideWhenUsed="1"/>
+    <w:lsdException w:name="No List" w:semiHidden="1" w:unhideWhenUsed="1"/>
+    <w:lsdException w:name="Outline List 1" w:semiHidden="1" w:unhideWhenUsed="1"/>
+    <w:lsdException w:name="Outline List 2" w:semiHidden="1" w:unhideWhenUsed="1"/>
+    <w:lsdException w:name="Outline List 3" w:semiHidden="1" w:unhideWhenUsed="1"/>
+    <w:lsdException w:name="Table Simple 1" w:semiHidden="1" w:unhideWhenUsed="1"/>
+    <w:lsdException w:name="Table Simple 2" w:semiHidden="1" w:unhideWhenUsed="1"/>
+    <w:lsdException w:name="Table Simple 3" w:semiHidden="1" w:unhideWhenUsed="1"/>
+    <w:lsdException w:name="Table Classic 1" w:semiHidden="1" w:unhideWhenUsed="1"/>
+    <w:lsdException w:name="Table Classic 2" w:semiHidden="1" w:unhideWhenUsed="1"/>
+    <w:lsdException w:name="Table Classic 3" w:semiHidden="1" w:unhideWhenUsed="1"/>
+    <w:lsdException w:name="Table Classic 4" w:semiHidden="1" w:unhideWhenUsed="1"/>
+    <w:lsdException w:name="Table Colorful 1" w:semiHidden="1" w:unhideWhenUsed="1"/>
+    <w:lsdException w:name="Table Colorful 2" w:semiHidden="1" w:unhideWhenUsed="1"/>
+    <w:lsdException w:name="Table Colorful 3" w:semiHidden="1" w:unhideWhenUsed="1"/>
+    <w:lsdException w:name="Table Columns 1" w:semiHidden="1" w:unhideWhenUsed="1"/>
+    <w:lsdException w:name="Table Columns 2" w:semiHidden="1" w:unhideWhenUsed="1"/>
+    <w:lsdException w:name="Table Columns 3" w:semiHidden="1" w:unhideWhenUsed="1"/>
+    <w:lsdException w:name="Table Columns 4" w:semiHidden="1" w:unhideWhenUsed="1"/>
+    <w:lsdException w:name="Table Columns 5" w:semiHidden="1" w:unhideWhenUsed="1"/>
+    <w:lsdException w:name="Table Grid 1" w:semiHidden="1" w:unhideWhenUsed="1"/>
+    <w:lsdException w:name="Table Grid 2" w:semiHidden="1" w:unhideWhenUsed="1"/>
+    <w:lsdException w:name="Table Grid 3" w:semiHidden="1" w:unhideWhenUsed="1"/>
+    <w:lsdException w:name="Table Grid 4" w:semiHidden="1" w:unhideWhenUsed="1"/>
+    <w:lsdException w:name="Table Grid 5" w:semiHidden="1" w:unhideWhenUsed="1"/>
+    <w:lsdException w:name="Table Grid 6" w:semiHidden="1" w:unhideWhenUsed="1"/>
+    <w:lsdException w:name="Table Grid 7" w:semiHidden="1" w:unhideWhenUsed="1"/>
+    <w:lsdException w:name="Table Grid 8" w:semiHidden="1" w:unhideWhenUsed="1"/>
+    <w:lsdException w:name="Table List 1" w:semiHidden="1" w:unhideWhenUsed="1"/>
+    <w:lsdException w:name="Table List 2" w:semiHidden="1" w:unhideWhenUsed="1"/>
+    <w:lsdException w:name="Table List 3" w:semiHidden="1" w:unhideWhenUsed="1"/>
+    <w:lsdException w:name="Table List 4" w:semiHidden="1" w:unhideWhenUsed="1"/>
+    <w:lsdException w:name="Table List 5" w:semiHidden="1" w:unhideWhenUsed="1"/>
+    <w:lsdException w:name="Table List 6" w:semiHidden="1" w:unhideWhenUsed="1"/>
+    <w:lsdException w:name="Table List 7" w:semiHidden="1" w:unhideWhenUsed="1"/>
+    <w:lsdException w:name="Table List 8" w:semiHidden="1" w:unhideWhenUsed="1"/>
+    <w:lsdException w:name="Table 3D effects 1" w:semiHidden="1" w:unhideWhenUsed="1"/>
+    <w:lsdException w:name="Table 3D effects 2" w:semiHidden="1" w:unhideWhenUsed="1"/>
+    <w:lsdException w:name="Table 3D effects 3" w:semiHidden="1" w:unhideWhenUsed="1"/>
+    <w:lsdException w:name="Table Contemporary" w:semiHidden="1" w:unhideWhenUsed="1"/>
+    <w:lsdException w:name="Table Elegant" w:semiHidden="1" w:unhideWhenUsed="1"/>
+    <w:lsdException w:name="Table Professional" w:semiHidden="1" w:unhideWhenUsed="1"/>
+    <w:lsdException w:name="Table Subtle 1" w:semiHidden="1" w:unhideWhenUsed="1"/>
+    <w:lsdException w:name="Table Subtle 2" w:semiHidden="1" w:unhideWhenUsed="1"/>
+    <w:lsdException w:name="Table Web 1" w:semiHidden="1" w:unhideWhenUsed="1"/>
+    <w:lsdException w:name="Table Web 2" w:semiHidden="1" w:unhideWhenUsed="1"/>
+    <w:lsdException w:name="Table Web 3" w:semiHidden="1" w:unhideWhenUsed="1"/>
+    <w:lsdException w:name="Balloon Text" w:semiHidden="1" w:unhideWhenUsed="1"/>
+    <w:lsdException w:name="Table Grid" w:uiPriority="39"/>
+    <w:lsdException w:name="Table Theme" w:semiHidden="1" w:unhideWhenUsed="1"/>
+    <w:lsdException w:name="Placeholder Text" w:semiHidden="1"/>
+    <w:lsdException w:name="No Spacing" w:uiPriority="1" w:qFormat="1"/>
+    <w:lsdException w:name="Light Shading" w:uiPriority="60"/>
+    <w:lsdException w:name="Light List" w:uiPriority="61"/>
+    <w:lsdException w:name="Light Grid" w:uiPriority="62"/>
+    <w:lsdException w:name="Medium Shading 1" w:uiPriority="63"/>
+    <w:lsdException w:name="Medium Shading 2" w:uiPriority="64"/>
+    <w:lsdException w:name="Medium List 1" w:uiPriority="65"/>
+    <w:lsdException w:name="Medium List 2" w:uiPriority="66"/>
+    <w:lsdException w:name="Medium Grid 1" w:uiPriority="67"/>
+    <w:lsdException w:name="Medium Grid 2" w:uiPriority="68"/>
+    <w:lsdException w:name="Medium Grid 3" w:uiPriority="69"/>
+    <w:lsdException w:name="Dark List" w:uiPriority="70"/>
+    <w:lsdException w:name="Colorful Shading" w:uiPriority="71"/>
+    <w:lsdException w:name="Colorful List" w:uiPriority="72"/>
+    <w:lsdException w:name="Colorful Grid" w:uiPriority="73"/>
+    <w:lsdException w:name="Light Shading Accent 1" w:uiPriority="60"/>
+    <w:lsdException w:name="Light List Accent 1" w:uiPriority="61"/>
+    <w:lsdException w:name="Light Grid Accent 1" w:uiPriority="62"/>
+    <w:lsdException w:name="Medium Shading 1 Accent 1" w:uiPriority="63"/>
+    <w:lsdException w:name="Medium Shading 2 Accent 1" w:uiPriority="64"/>
+    <w:lsdException w:name="Medium List 1 Accent 1" w:uiPriority="65"/>
+    <w:lsdException w:name="Revision" w:semiHidden="1"/>
+    <w:lsdException w:name="List Paragraph" w:uiPriority="34" w:qFormat="1"/>
+    <w:lsdException w:name="Quote" w:uiPriority="29" w:qFormat="1"/>
+    <w:lsdException w:name="Intense Quote" w:uiPriority="30" w:qFormat="1"/>
+    <w:lsdException w:name="Medium List 2 Accent 1" w:uiPriority="66"/>
+    <w:lsdException w:name="Medium Grid 1 Accent 1" w:uiPriority="67"/>
+    <w:lsdException w:name="Medium Grid 2 Accent 1" w:uiPriority="68"/>
+    <w:lsdException w:name="Medium Grid 3 Accent 1" w:uiPriority="69"/>
+    <w:lsdException w:name="Dark List Accent 1" w:uiPriority="70"/>
+    <w:lsdException w:name="Colorful Shading Accent 1" w:uiPriority="71"/>
+    <w:lsdException w:name="Colorful List Accent 1" w:uiPriority="72"/>
+    <w:lsdException w:name="Colorful Grid Accent 1" w:uiPriority="73"/>
+    <w:lsdException w:name="Light Shading Accent 2" w:uiPriority="60"/>
+    <w:lsdException w:name="Light List Accent 2" w:uiPriority="61"/>
+    <w:lsdException w:name="Light Grid Accent 2" w:uiPriority="62"/>
+    <w:lsdException w:name="Medium Shading 1 Accent 2" w:uiPriority="63"/>
+    <w:lsdException w:name="Medium Shading 2 Accent 2" w:uiPriority="64"/>
+    <w:lsdException w:name="Medium List 1 Accent 2" w:uiPriority="65"/>
+    <w:lsdException w:name="Medium List 2 Accent 2" w:uiPriority="66"/>
+    <w:lsdException w:name="Medium Grid 1 Accent 2" w:uiPriority="67"/>
+    <w:lsdException w:name="Medium Grid 2 Accent 2" w:uiPriority="68"/>
+    <w:lsdException w:name="Medium Grid 3 Accent 2" w:uiPriority="69"/>
+    <w:lsdException w:name="Dark List Accent 2" w:uiPriority="70"/>
+    <w:lsdException w:name="Colorful Shading Accent 2" w:uiPriority="71"/>
+    <w:lsdException w:name="Colorful List Accent 2" w:uiPriority="72"/>
+    <w:lsdException w:name="Colorful Grid Accent 2" w:uiPriority="73"/>
+    <w:lsdException w:name="Light Shading Accent 3" w:uiPriority="60"/>
+    <w:lsdException w:name="Light List Accent 3" w:uiPriority="61"/>
+    <w:lsdException w:name="Light Grid Accent 3" w:uiPriority="62"/>
+    <w:lsdException w:name="Medium Shading 1 Accent 3" w:uiPriority="63"/>
+    <w:lsdException w:name="Medium Shading 2 Accent 3" w:uiPriority="64"/>
+    <w:lsdException w:name="Medium List 1 Accent 3" w:uiPriority="65"/>
+    <w:lsdException w:name="Medium List 2 Accent 3" w:uiPriority="66"/>
+    <w:lsdException w:name="Medium Grid 1 Accent 3" w:uiPriority="67"/>
+    <w:lsdException w:name="Medium Grid 2 Accent 3" w:uiPriority="68"/>
+    <w:lsdException w:name="Medium Grid 3 Accent 3" w:uiPriority="69"/>
+    <w:lsdException w:name="Dark List Accent 3" w:uiPriority="70"/>
+    <w:lsdException w:name="Colorful Shading Accent 3" w:uiPriority="71"/>
+    <w:lsdException w:name="Colorful List Accent 3" w:uiPriority="72"/>
+    <w:lsdException w:name="Colorful Grid Accent 3" w:uiPriority="73"/>
+    <w:lsdException w:name="Light Shading Accent 4" w:uiPriority="60"/>
+    <w:lsdException w:name="Light List Accent 4" w:uiPriority="61"/>
+    <w:lsdException w:name="Light Grid Accent 4" w:uiPriority="62"/>
+    <w:lsdException w:name="Medium Shading 1 Accent 4" w:uiPriority="63"/>
+    <w:lsdException w:name="Medium Shading 2 Accent 4" w:uiPriority="64"/>
+    <w:lsdException w:name="Medium List 1 Accent 4" w:uiPriority="65"/>
+    <w:lsdException w:name="Medium List 2 Accent 4" w:uiPriority="66"/>
+    <w:lsdException w:name="Medium Grid 1 Accent 4" w:uiPriority="67"/>
+    <w:lsdException w:name="Medium Grid 2 Accent 4" w:uiPriority="68"/>
+    <w:lsdException w:name="Medium Grid 3 Accent 4" w:uiPriority="69"/>
+    <w:lsdException w:name="Dark List Accent 4" w:uiPriority="70"/>
+    <w:lsdException w:name="Colorful Shading Accent 4" w:uiPriority="71"/>
+    <w:lsdException w:name="Colorful List Accent 4" w:uiPriority="72"/>
+    <w:lsdException w:name="Colorful Grid Accent 4" w:uiPriority="73"/>
+    <w:lsdException w:name="Light Shading Accent 5" w:uiPriority="60"/>
+    <w:lsdException w:name="Light List Accent 5" w:uiPriority="61"/>
+    <w:lsdException w:name="Light Grid Accent 5" w:uiPriority="62"/>
+    <w:lsdException w:name="Medium Shading 1 Accent 5" w:uiPriority="63"/>
+    <w:lsdException w:name="Medium Shading 2 Accent 5" w:uiPriority="64"/>
+    <w:lsdException w:name="Medium List 1 Accent 5" w:uiPriority="65"/>
+    <w:lsdException w:name="Medium List 2 Accent 5" w:uiPriority="66"/>
+    <w:lsdException w:name="Medium Grid 1 Accent 5" w:uiPriority="67"/>
+    <w:lsdException w:name="Medium Grid 2 Accent 5" w:uiPriority="68"/>
+    <w:lsdException w:name="Medium Grid 3 Accent 5" w:uiPriority="69"/>
+    <w:lsdException w:name="Dark List Accent 5" w:uiPriority="70"/>
+    <w:lsdException w:name="Colorful Shading Accent 5" w:uiPriority="71"/>
+    <w:lsdException w:name="Colorful List Accent 5" w:uiPriority="72"/>
+    <w:lsdException w:name="Colorful Grid Accent 5" w:uiPriority="73"/>
+    <w:lsdException w:name="Light Shading Accent 6" w:uiPriority="60"/>
+    <w:lsdException w:name="Light List Accent 6" w:uiPriority="61"/>
+    <w:lsdException w:name="Light Grid Accent 6" w:uiPriority="62"/>
+    <w:lsdException w:name="Medium Shading 1 Accent 6" w:uiPriority="63"/>
+    <w:lsdException w:name="Medium Shading 2 Accent 6" w:uiPriority="64"/>
+    <w:lsdException w:name="Medium List 1 Accent 6" w:uiPriority="65"/>
+    <w:lsdException w:name="Medium List 2 Accent 6" w:uiPriority="66"/>
+    <w:lsdException w:name="Medium Grid 1 Accent 6" w:uiPriority="67"/>
+    <w:lsdException w:name="Medium Grid 2 Accent 6" w:uiPriority="68"/>
+    <w:lsdException w:name="Medium Grid 3 Accent 6" w:uiPriority="69"/>
+    <w:lsdException w:name="Dark List Accent 6" w:uiPriority="70"/>
+    <w:lsdException w:name="Colorful Shading Accent 6" w:uiPriority="71"/>
+    <w:lsdException w:name="Colorful List Accent 6" w:uiPriority="72"/>
+    <w:lsdException w:name="Colorful Grid Accent 6" w:uiPriority="73"/>
+    <w:lsdException w:name="Subtle Emphasis" w:uiPriority="19" w:qFormat="1"/>
+    <w:lsdException w:name="Intense Emphasis" w:uiPriority="21" w:qFormat="1"/>
+    <w:lsdException w:name="Subtle Reference" w:uiPriority="31" w:qFormat="1"/>
+    <w:lsdException w:name="Intense Reference" w:uiPriority="32" w:qFormat="1"/>
+    <w:lsdException w:name="Book Title" w:uiPriority="33" w:qFormat="1"/>
+    <w:lsdException w:name="Bibliography" w:semiHidden="1" w:uiPriority="37" w:unhideWhenUsed="1"/>
+    <w:lsdException w:name="TOC Heading" w:semiHidden="1" w:uiPriority="39" w:unhideWhenUsed="1" w:qFormat="1"/>
+    <w:lsdException w:name="Plain Table 1" w:uiPriority="41"/>
+    <w:lsdException w:name="Plain Table 2" w:uiPriority="42"/>
+    <w:lsdException w:name="Plain Table 3" w:uiPriority="43"/>
+    <w:lsdException w:name="Plain Table 4" w:uiPriority="44"/>
+    <w:lsdException w:name="Plain Table 5" w:uiPriority="45"/>
+    <w:lsdException w:name="Grid Table Light" w:uiPriority="40"/>
+    <w:lsdException w:name="Grid Table 1 Light" w:uiPriority="46"/>
+    <w:lsdException w:name="Grid Table 2" w:uiPriority="47"/>
+    <w:lsdException w:name="Grid Table 3" w:uiPriority="48"/>
+    <w:lsdException w:name="Grid Table 4" w:uiPriority="49"/>
+    <w:lsdException w:name="Grid Table 5 Dark" w:uiPriority="50"/>
+    <w:lsdException w:name="Grid Table 6 Colorful" w:uiPriority="51"/>
+    <w:lsdException w:name="Grid Table 7 Colorful" w:uiPriority="52"/>
+    <w:lsdException w:name="Grid Table 1 Light Accent 1" w:uiPriority="46"/>
+    <w:lsdException w:name="Grid Table 2 Accent 1" w:uiPriority="47"/>
+    <w:lsdException w:name="Grid Table 3 Accent 1" w:uiPriority="48"/>
+    <w:lsdException w:name="Grid Table 4 Accent 1" w:uiPriority="49"/>
+    <w:lsdException w:name="Grid Table 5 Dark Accent 1" w:uiPriority="50"/>
+    <w:lsdException w:name="Grid Table 6 Colorful Accent 1" w:uiPriority="51"/>
+    <w:lsdException w:name="Grid Table 7 Colorful Accent 1" w:uiPriority="52"/>
+    <w:lsdException w:name="Grid Table 1 Light Accent 2" w:uiPriority="46"/>
+    <w:lsdException w:name="Grid Table 2 Accent 2" w:uiPriority="47"/>
+    <w:lsdException w:name="Grid Table 3 Accent 2" w:uiPriority="48"/>
+    <w:lsdException w:name="Grid Table 4 Accent 2" w:uiPriority="49"/>
+    <w:lsdException w:name="Grid Table 5 Dark Accent 2" w:uiPriority="50"/>
+    <w:lsdException w:name="Grid Table 6 Colorful Accent 2" w:uiPriority="51"/>
+    <w:lsdException w:name="Grid Table 7 Colorful Accent 2" w:uiPriority="52"/>
+    <w:lsdException w:name="Grid Table 1 Light Accent 3" w:uiPriority="46"/>
+    <w:lsdException w:name="Grid Table 2 Accent 3" w:uiPriority="47"/>
+    <w:lsdException w:name="Grid Table 3 Accent 3" w:uiPriority="48"/>
+    <w:lsdException w:name="Grid Table 4 Accent 3" w:uiPriority="49"/>
+    <w:lsdException w:name="Grid Table 5 Dark Accent 3" w:uiPriority="50"/>
+    <w:lsdException w:name="Grid Table 6 Colorful Accent 3" w:uiPriority="51"/>
+    <w:lsdException w:name="Grid Table 7 Colorful Accent 3" w:uiPriority="52"/>
+    <w:lsdException w:name="Grid Table 1 Light Accent 4" w:uiPriority="46"/>
+    <w:lsdException w:name="Grid Table 2 Accent 4" w:uiPriority="47"/>
+    <w:lsdException w:name="Grid Table 3 Accent 4" w:uiPriority="48"/>
+    <w:lsdException w:name="Grid Table 4 Accent 4" w:uiPriority="49"/>
+    <w:lsdException w:name="Grid Table 5 Dark Accent 4" w:uiPriority="50"/>
+    <w:lsdException w:name="Grid Table 6 Colorful Accent 4" w:uiPriority="51"/>
+    <w:lsdException w:name="Grid Table 7 Colorful Accent 4" w:uiPriority="52"/>
+    <w:lsdException w:name="Grid Table 1 Light Accent 5" w:uiPriority="46"/>
+    <w:lsdException w:name="Grid Table 2 Accent 5" w:uiPriority="47"/>
+    <w:lsdException w:name="Grid Table 3 Accent 5" w:uiPriority="48"/>
+    <w:lsdException w:name="Grid Table 4 Accent 5" w:uiPriority="49"/>
+    <w:lsdException w:name="Grid Table 5 Dark Accent 5" w:uiPriority="50"/>
+    <w:lsdException w:name="Grid Table 6 Colorful Accent 5" w:uiPriority="51"/>
+    <w:lsdException w:name="Grid Table 7 Colorful Accent 5" w:uiPriority="52"/>
+    <w:lsdException w:name="Grid Table 1 Light Accent 6" w:uiPriority="46"/>
+    <w:lsdException w:name="Grid Table 2 Accent 6" w:uiPriority="47"/>
+    <w:lsdException w:name="Grid Table 3 Accent 6" w:uiPriority="48"/>
+    <w:lsdException w:name="Grid Table 4 Accent 6" w:uiPriority="49"/>
+    <w:lsdException w:name="Grid Table 5 Dark Accent 6" w:uiPriority="50"/>
+    <w:lsdException w:name="Grid Table 6 Colorful Accent 6" w:uiPriority="51"/>
+    <w:lsdException w:name="Grid Table 7 Colorful Accent 6" w:uiPriority="52"/>
+    <w:lsdException w:name="List Table 1 Light" w:uiPriority="46"/>
+    <w:lsdException w:name="List Table 2" w:uiPriority="47"/>
+    <w:lsdException w:name="List Table 3" w:uiPriority="48"/>
+    <w:lsdException w:name="List Table 4" w:uiPriority="49"/>
+    <w:lsdException w:name="List Table 5 Dark" w:uiPriority="50"/>
+    <w:lsdException w:name="List Table 6 Colorful" w:uiPriority="51"/>
+    <w:lsdException w:name="List Table 7 Colorful" w:uiPriority="52"/>
+    <w:lsdException w:name="List Table 1 Light Accent 1" w:uiPriority="46"/>
+    <w:lsdException w:name="List Table 2 Accent 1" w:uiPriority="47"/>
+    <w:lsdException w:name="List Table 3 Accent 1" w:uiPriority="48"/>
+    <w:lsdException w:name="List Table 4 Accent 1" w:uiPriority="49"/>
+    <w:lsdException w:name="List Table 5 Dark Accent 1" w:uiPriority="50"/>
+    <w:lsdException w:name="List Table 6 Colorful Accent 1" w:uiPriority="51"/>
+    <w:lsdException w:name="List Table 7 Colorful Accent 1" w:uiPriority="52"/>
+    <w:lsdException w:name="List Table 1 Light Accent 2" w:uiPriority="46"/>
+    <w:lsdException w:name="List Table 2 Accent 2" w:uiPriority="47"/>
+    <w:lsdException w:name="List Table 3 Accent 2" w:uiPriority="48"/>
+    <w:lsdException w:name="List Table 4 Accent 2" w:uiPriority="49"/>
+    <w:lsdException w:name="List Table 5 Dark Accent 2" w:uiPriority="50"/>
+    <w:lsdException w:name="List Table 6 Colorful Accent 2" w:uiPriority="51"/>
+    <w:lsdException w:name="List Table 7 Colorful Accent 2" w:uiPriority="52"/>
+    <w:lsdException w:name="List Table 1 Light Accent 3" w:uiPriority="46"/>
+    <w:lsdException w:name="List Table 2 Accent 3" w:uiPriority="47"/>
+    <w:lsdException w:name="List Table 3 Accent 3" w:uiPriority="48"/>
+    <w:lsdException w:name="List Table 4 Accent 3" w:uiPriority="49"/>
+    <w:lsdException w:name="List Table 5 Dark Accent 3" w:uiPriority="50"/>
+    <w:lsdException w:name="List Table 6 Colorful Accent 3" w:uiPriority="51"/>
+    <w:lsdException w:name="List Table 7 Colorful Accent 3" w:uiPriority="52"/>
+    <w:lsdException w:name="List Table 1 Light Accent 4" w:uiPriority="46"/>
+    <w:lsdException w:name="List Table 2 Accent 4" w:uiPriority="47"/>
+    <w:lsdException w:name="List Table 3 Accent 4" w:uiPriority="48"/>
+    <w:lsdException w:name="List Table 4 Accent 4" w:uiPriority="49"/>
+    <w:lsdException w:name="List Table 5 Dark Accent 4" w:uiPriority="50"/>
+    <w:lsdException w:name="List Table 6 Colorful Accent 4" w:uiPriority="51"/>
+    <w:lsdException w:name="List Table 7 Colorful Accent 4" w:uiPriority="52"/>
+    <w:lsdException w:name="List Table 1 Light Accent 5" w:uiPriority="46"/>
+    <w:lsdException w:name="List Table 2 Accent 5" w:uiPriority="47"/>
+    <w:lsdException w:name="List Table 3 Accent 5" w:uiPriority="48"/>
+    <w:lsdException w:name="List Table 4 Accent 5" w:uiPriority="49"/>
+    <w:lsdException w:name="List Table 5 Dark Accent 5" w:uiPriority="50"/>
+    <w:lsdException w:name="List Table 6 Colorful Accent 5" w:uiPriority="51"/>
+    <w:lsdException w:name="List Table 7 Colorful Accent 5" w:uiPriority="52"/>
+    <w:lsdException w:name="List Table 1 Light Accent 6" w:uiPriority="46"/>
+    <w:lsdException w:name="List Table 2 Accent 6" w:uiPriority="47"/>
+    <w:lsdException w:name="List Table 3 Accent 6" w:uiPriority="48"/>
+    <w:lsdException w:name="List Table 4 Accent 6" w:uiPriority="49"/>
+    <w:lsdException w:name="List Table 5 Dark Accent 6" w:uiPriority="50"/>
+    <w:lsdException w:name="List Table 6 Colorful Accent 6" w:uiPriority="51"/>
+    <w:lsdException w:name="List Table 7 Colorful Accent 6" w:uiPriority="52"/>
+    <w:lsdException w:name="Mention" w:semiHidden="1" w:unhideWhenUsed="1"/>
+    <w:lsdException w:name="Smart Hyperlink" w:semiHidden="1" w:unhideWhenUsed="1"/>
+    <w:lsdException w:name="Hashtag" w:semiHidden="1" w:unhideWhenUsed="1"/>
+    <w:lsdException w:name="Unresolved Mention" w:semiHidden="1" w:unhideWhenUsed="1"/>
+    <w:lsdException w:name="Smart Link" w:semiHidden="1" w:unhideWhenUsed="1"/>
+  </w:latentStyles>
+  <w:style w:type="paragraph" w:default="1" w:styleId="Normal">
+    <w:name w:val="Normal"/>
+    <w:qFormat/>
   </w:style>
   <w:style w:type="paragraph" w:styleId="Heading1">
     <w:name w:val="heading 1"/>
     <w:basedOn w:val="Normal"/>
     <w:next w:val="Normal"/>
-    <w:pPr>
-      <w:keepNext w:val="1"/>
-      <w:keepLines w:val="1"/>
-      <w:pageBreakBefore w:val="0"/>
-      <w:spacing w:after="120" w:before="400" w:lineRule="auto"/>
+    <w:uiPriority w:val="9"/>
+    <w:qFormat/>
+    <w:pPr>
+      <w:keepNext/>
+      <w:keepLines/>
+      <w:spacing w:before="400" w:after="120"/>
+      <w:outlineLvl w:val="0"/>
     </w:pPr>
     <w:rPr>
       <w:sz w:val="40"/>
@@ -323,14 +976,17 @@
     <w:name w:val="heading 2"/>
     <w:basedOn w:val="Normal"/>
     <w:next w:val="Normal"/>
-    <w:pPr>
-      <w:keepNext w:val="1"/>
-      <w:keepLines w:val="1"/>
-      <w:pageBreakBefore w:val="0"/>
-      <w:spacing w:after="120" w:before="360" w:lineRule="auto"/>
+    <w:uiPriority w:val="9"/>
+    <w:semiHidden/>
+    <w:unhideWhenUsed/>
+    <w:qFormat/>
+    <w:pPr>
+      <w:keepNext/>
+      <w:keepLines/>
+      <w:spacing w:before="360" w:after="120"/>
+      <w:outlineLvl w:val="1"/>
     </w:pPr>
     <w:rPr>
-      <w:b w:val="0"/>
       <w:sz w:val="32"/>
       <w:szCs w:val="32"/>
     </w:rPr>
@@ -339,14 +995,17 @@
     <w:name w:val="heading 3"/>
     <w:basedOn w:val="Normal"/>
     <w:next w:val="Normal"/>
-    <w:pPr>
-      <w:keepNext w:val="1"/>
-      <w:keepLines w:val="1"/>
-      <w:pageBreakBefore w:val="0"/>
-      <w:spacing w:after="80" w:before="320" w:lineRule="auto"/>
+    <w:uiPriority w:val="9"/>
+    <w:semiHidden/>
+    <w:unhideWhenUsed/>
+    <w:qFormat/>
+    <w:pPr>
+      <w:keepNext/>
+      <w:keepLines/>
+      <w:spacing w:before="320" w:after="80"/>
+      <w:outlineLvl w:val="2"/>
     </w:pPr>
     <w:rPr>
-      <w:b w:val="0"/>
       <w:color w:val="434343"/>
       <w:sz w:val="28"/>
       <w:szCs w:val="28"/>
@@ -356,11 +1015,15 @@
     <w:name w:val="heading 4"/>
     <w:basedOn w:val="Normal"/>
     <w:next w:val="Normal"/>
-    <w:pPr>
-      <w:keepNext w:val="1"/>
-      <w:keepLines w:val="1"/>
-      <w:pageBreakBefore w:val="0"/>
-      <w:spacing w:after="80" w:before="280" w:lineRule="auto"/>
+    <w:uiPriority w:val="9"/>
+    <w:semiHidden/>
+    <w:unhideWhenUsed/>
+    <w:qFormat/>
+    <w:pPr>
+      <w:keepNext/>
+      <w:keepLines/>
+      <w:spacing w:before="280" w:after="80"/>
+      <w:outlineLvl w:val="3"/>
     </w:pPr>
     <w:rPr>
       <w:color w:val="666666"/>
@@ -372,44 +1035,76 @@
     <w:name w:val="heading 5"/>
     <w:basedOn w:val="Normal"/>
     <w:next w:val="Normal"/>
-    <w:pPr>
-      <w:keepNext w:val="1"/>
-      <w:keepLines w:val="1"/>
-      <w:pageBreakBefore w:val="0"/>
-      <w:spacing w:after="80" w:before="240" w:lineRule="auto"/>
+    <w:uiPriority w:val="9"/>
+    <w:semiHidden/>
+    <w:unhideWhenUsed/>
+    <w:qFormat/>
+    <w:pPr>
+      <w:keepNext/>
+      <w:keepLines/>
+      <w:spacing w:before="240" w:after="80"/>
+      <w:outlineLvl w:val="4"/>
     </w:pPr>
     <w:rPr>
       <w:color w:val="666666"/>
-      <w:sz w:val="22"/>
-      <w:szCs w:val="22"/>
     </w:rPr>
   </w:style>
   <w:style w:type="paragraph" w:styleId="Heading6">
     <w:name w:val="heading 6"/>
     <w:basedOn w:val="Normal"/>
     <w:next w:val="Normal"/>
-    <w:pPr>
-      <w:keepNext w:val="1"/>
-      <w:keepLines w:val="1"/>
-      <w:pageBreakBefore w:val="0"/>
-      <w:spacing w:after="80" w:before="240" w:lineRule="auto"/>
+    <w:uiPriority w:val="9"/>
+    <w:semiHidden/>
+    <w:unhideWhenUsed/>
+    <w:qFormat/>
+    <w:pPr>
+      <w:keepNext/>
+      <w:keepLines/>
+      <w:spacing w:before="240" w:after="80"/>
+      <w:outlineLvl w:val="5"/>
     </w:pPr>
     <w:rPr>
-      <w:i w:val="1"/>
+      <w:i/>
       <w:color w:val="666666"/>
-      <w:sz w:val="22"/>
-      <w:szCs w:val="22"/>
     </w:rPr>
+  </w:style>
+  <w:style w:type="character" w:default="1" w:styleId="DefaultParagraphFont">
+    <w:name w:val="Default Paragraph Font"/>
+    <w:uiPriority w:val="1"/>
+    <w:semiHidden/>
+    <w:unhideWhenUsed/>
+  </w:style>
+  <w:style w:type="table" w:default="1" w:styleId="TableNormal">
+    <w:name w:val="Normal Table"/>
+    <w:uiPriority w:val="99"/>
+    <w:semiHidden/>
+    <w:unhideWhenUsed/>
+    <w:tblPr>
+      <w:tblInd w:w="0" w:type="dxa"/>
+      <w:tblCellMar>
+        <w:top w:w="0" w:type="dxa"/>
+        <w:left w:w="108" w:type="dxa"/>
+        <w:bottom w:w="0" w:type="dxa"/>
+        <w:right w:w="108" w:type="dxa"/>
+      </w:tblCellMar>
+    </w:tblPr>
+  </w:style>
+  <w:style w:type="numbering" w:default="1" w:styleId="NoList">
+    <w:name w:val="No List"/>
+    <w:uiPriority w:val="99"/>
+    <w:semiHidden/>
+    <w:unhideWhenUsed/>
   </w:style>
   <w:style w:type="paragraph" w:styleId="Title">
     <w:name w:val="Title"/>
     <w:basedOn w:val="Normal"/>
     <w:next w:val="Normal"/>
-    <w:pPr>
-      <w:keepNext w:val="1"/>
-      <w:keepLines w:val="1"/>
-      <w:pageBreakBefore w:val="0"/>
-      <w:spacing w:after="60" w:before="0" w:lineRule="auto"/>
+    <w:uiPriority w:val="10"/>
+    <w:qFormat/>
+    <w:pPr>
+      <w:keepNext/>
+      <w:keepLines/>
+      <w:spacing w:after="60"/>
     </w:pPr>
     <w:rPr>
       <w:sz w:val="52"/>
@@ -420,19 +1115,62 @@
     <w:name w:val="Subtitle"/>
     <w:basedOn w:val="Normal"/>
     <w:next w:val="Normal"/>
-    <w:pPr>
-      <w:keepNext w:val="1"/>
-      <w:keepLines w:val="1"/>
-      <w:pageBreakBefore w:val="0"/>
-      <w:spacing w:after="320" w:before="0" w:lineRule="auto"/>
+    <w:uiPriority w:val="11"/>
+    <w:qFormat/>
+    <w:pPr>
+      <w:keepNext/>
+      <w:keepLines/>
+      <w:spacing w:after="320"/>
     </w:pPr>
     <w:rPr>
-      <w:rFonts w:ascii="Arial" w:cs="Arial" w:eastAsia="Arial" w:hAnsi="Arial"/>
-      <w:i w:val="0"/>
       <w:color w:val="666666"/>
       <w:sz w:val="30"/>
       <w:szCs w:val="30"/>
     </w:rPr>
+  </w:style>
+  <w:style w:type="paragraph" w:styleId="Header">
+    <w:name w:val="header"/>
+    <w:basedOn w:val="Normal"/>
+    <w:link w:val="HeaderChar"/>
+    <w:uiPriority w:val="99"/>
+    <w:unhideWhenUsed/>
+    <w:rsid w:val="007F7BEF"/>
+    <w:pPr>
+      <w:tabs>
+        <w:tab w:val="center" w:pos="4252"/>
+        <w:tab w:val="right" w:pos="8504"/>
+      </w:tabs>
+      <w:spacing w:line="240" w:lineRule="auto"/>
+    </w:pPr>
+  </w:style>
+  <w:style w:type="character" w:customStyle="1" w:styleId="HeaderChar">
+    <w:name w:val="Header Char"/>
+    <w:basedOn w:val="DefaultParagraphFont"/>
+    <w:link w:val="Header"/>
+    <w:uiPriority w:val="99"/>
+    <w:rsid w:val="007F7BEF"/>
+  </w:style>
+  <w:style w:type="paragraph" w:styleId="Footer">
+    <w:name w:val="footer"/>
+    <w:basedOn w:val="Normal"/>
+    <w:link w:val="FooterChar"/>
+    <w:uiPriority w:val="99"/>
+    <w:unhideWhenUsed/>
+    <w:rsid w:val="007F7BEF"/>
+    <w:pPr>
+      <w:tabs>
+        <w:tab w:val="center" w:pos="4252"/>
+        <w:tab w:val="right" w:pos="8504"/>
+      </w:tabs>
+      <w:spacing w:line="240" w:lineRule="auto"/>
+    </w:pPr>
+  </w:style>
+  <w:style w:type="character" w:customStyle="1" w:styleId="FooterChar">
+    <w:name w:val="Footer Char"/>
+    <w:basedOn w:val="DefaultParagraphFont"/>
+    <w:link w:val="Footer"/>
+    <w:uiPriority w:val="99"/>
+    <w:rsid w:val="007F7BEF"/>
   </w:style>
 </w:styles>
 </file>

</xml_diff>